<commit_message>
Update article and slide templates
</commit_message>
<xml_diff>
--- a/public/templates/Template_-_English.docx
+++ b/public/templates/Template_-_English.docx
@@ -1,6 +1,6 @@
 
 <file path=word/document.xml><?xml version="1.0" encoding="utf-8"?>
-<w:document xmlns:wpc="http://schemas.microsoft.com/office/word/2010/wordprocessingCanvas" xmlns:cx="http://schemas.microsoft.com/office/drawing/2014/chartex" xmlns:cx1="http://schemas.microsoft.com/office/drawing/2015/9/8/chartex" xmlns:cx2="http://schemas.microsoft.com/office/drawing/2015/10/21/chartex" xmlns:cx3="http://schemas.microsoft.com/office/drawing/2016/5/9/chartex" xmlns:cx4="http://schemas.microsoft.com/office/drawing/2016/5/10/chartex" xmlns:cx5="http://schemas.microsoft.com/office/drawing/2016/5/11/chartex" xmlns:cx6="http://schemas.microsoft.com/office/drawing/2016/5/12/chartex" xmlns:cx7="http://schemas.microsoft.com/office/drawing/2016/5/13/chartex" xmlns:cx8="http://schemas.microsoft.com/office/drawing/2016/5/14/chartex" xmlns:mc="http://schemas.openxmlformats.org/markup-compatibility/2006" xmlns:aink="http://schemas.microsoft.com/office/drawing/2016/ink" xmlns:am3d="http://schemas.microsoft.com/office/drawing/2017/model3d" xmlns:o="urn:schemas-microsoft-com:office:office" xmlns:oel="http://schemas.microsoft.com/office/2019/extlst" xmlns:r="http://schemas.openxmlformats.org/officeDocument/2006/relationships" xmlns:m="http://schemas.openxmlformats.org/officeDocument/2006/math" xmlns:v="urn:schemas-microsoft-com:vml" xmlns:wp14="http://schemas.microsoft.com/office/word/2010/wordprocessingDrawing" xmlns:wp="http://schemas.openxmlformats.org/drawingml/2006/wordprocessingDrawing" xmlns:w10="urn:schemas-microsoft-com:office:word" xmlns:w="http://schemas.openxmlformats.org/wordprocessingml/2006/main" xmlns:w14="http://schemas.microsoft.com/office/word/2010/wordml" xmlns:w15="http://schemas.microsoft.com/office/word/2012/wordml" xmlns:w16cex="http://schemas.microsoft.com/office/word/2018/wordml/cex" xmlns:w16cid="http://schemas.microsoft.com/office/word/2016/wordml/cid" xmlns:w16="http://schemas.microsoft.com/office/word/2018/wordml" xmlns:w16du="http://schemas.microsoft.com/office/word/2023/wordml/word16du" xmlns:w16sdtdh="http://schemas.microsoft.com/office/word/2020/wordml/sdtdatahash" xmlns:w16sdtfl="http://schemas.microsoft.com/office/word/2024/wordml/sdtformatlock" xmlns:w16se="http://schemas.microsoft.com/office/word/2015/wordml/symex" xmlns:wpg="http://schemas.microsoft.com/office/word/2010/wordprocessingGroup" xmlns:wpi="http://schemas.microsoft.com/office/word/2010/wordprocessingInk" xmlns:wne="http://schemas.microsoft.com/office/word/2006/wordml" xmlns:wps="http://schemas.microsoft.com/office/word/2010/wordprocessingShape" mc:Ignorable="w14 w15 w16se w16cid w16 w16cex w16sdtdh w16sdtfl w16du wp14">
+<w:document xmlns:wpc="http://schemas.microsoft.com/office/word/2010/wordprocessingCanvas" xmlns:cx="http://schemas.microsoft.com/office/drawing/2014/chartex" xmlns:mc="http://schemas.openxmlformats.org/markup-compatibility/2006" xmlns:o="urn:schemas-microsoft-com:office:office" xmlns:r="http://schemas.openxmlformats.org/officeDocument/2006/relationships" xmlns:m="http://schemas.openxmlformats.org/officeDocument/2006/math" xmlns:v="urn:schemas-microsoft-com:vml" xmlns:wp14="http://schemas.microsoft.com/office/word/2010/wordprocessingDrawing" xmlns:wp="http://schemas.openxmlformats.org/drawingml/2006/wordprocessingDrawing" xmlns:w10="urn:schemas-microsoft-com:office:word" xmlns:w="http://schemas.openxmlformats.org/wordprocessingml/2006/main" xmlns:w14="http://schemas.microsoft.com/office/word/2010/wordml" xmlns:w15="http://schemas.microsoft.com/office/word/2012/wordml" xmlns:w16se="http://schemas.microsoft.com/office/word/2015/wordml/symex" xmlns:wpg="http://schemas.microsoft.com/office/word/2010/wordprocessingGroup" xmlns:wpi="http://schemas.microsoft.com/office/word/2010/wordprocessingInk" xmlns:wne="http://schemas.microsoft.com/office/word/2006/wordml" xmlns:wps="http://schemas.microsoft.com/office/word/2010/wordprocessingShape" mc:Ignorable="w14 w15 w16se wp14">
   <w:body>
     <w:p>
       <w:pPr>
@@ -165,7 +165,6 @@
           <w:szCs w:val="20"/>
         </w:rPr>
       </w:pPr>
-      <w:proofErr w:type="gramStart"/>
       <w:r>
         <w:rPr>
           <w:rFonts w:ascii="Arial" w:hAnsi="Arial" w:cs="Arial"/>
@@ -174,10 +173,13 @@
           <w:sz w:val="20"/>
           <w:szCs w:val="20"/>
         </w:rPr>
-        <w:t>Affiliation(</w:t>
-      </w:r>
-      <w:proofErr w:type="gramEnd"/>
-      <w:r>
+        <w:t xml:space="preserve">Affiliation(Institution)  </w:t>
+      </w:r>
+    </w:p>
+    <w:p>
+      <w:pPr>
+        <w:spacing w:after="0" w:line="240" w:lineRule="auto"/>
+        <w:jc w:val="right"/>
         <w:rPr>
           <w:rFonts w:ascii="Arial" w:hAnsi="Arial" w:cs="Arial"/>
           <w:i/>
@@ -185,13 +187,8 @@
           <w:sz w:val="20"/>
           <w:szCs w:val="20"/>
         </w:rPr>
-        <w:t xml:space="preserve">Institution)  </w:t>
-      </w:r>
-    </w:p>
-    <w:p>
-      <w:pPr>
-        <w:spacing w:after="0" w:line="240" w:lineRule="auto"/>
-        <w:jc w:val="right"/>
+      </w:pPr>
+      <w:r>
         <w:rPr>
           <w:rFonts w:ascii="Arial" w:hAnsi="Arial" w:cs="Arial"/>
           <w:i/>
@@ -199,8 +196,49 @@
           <w:sz w:val="20"/>
           <w:szCs w:val="20"/>
         </w:rPr>
-      </w:pPr>
-      <w:r>
+        <w:t>email</w:t>
+      </w:r>
+    </w:p>
+    <w:p>
+      <w:pPr>
+        <w:spacing w:after="0" w:line="240" w:lineRule="auto"/>
+        <w:jc w:val="right"/>
+        <w:rPr>
+          <w:rFonts w:ascii="Arial" w:hAnsi="Arial" w:cs="Arial"/>
+          <w:b/>
+          <w:bCs/>
+          <w:sz w:val="20"/>
+          <w:szCs w:val="20"/>
+        </w:rPr>
+      </w:pPr>
+    </w:p>
+    <w:p>
+      <w:pPr>
+        <w:spacing w:after="0" w:line="240" w:lineRule="auto"/>
+        <w:jc w:val="right"/>
+        <w:rPr>
+          <w:rFonts w:ascii="Arial" w:hAnsi="Arial" w:cs="Arial"/>
+          <w:b/>
+          <w:bCs/>
+          <w:sz w:val="24"/>
+          <w:szCs w:val="24"/>
+        </w:rPr>
+      </w:pPr>
+      <w:r>
+        <w:rPr>
+          <w:rFonts w:ascii="Arial" w:hAnsi="Arial" w:cs="Arial"/>
+          <w:b/>
+          <w:bCs/>
+          <w:sz w:val="24"/>
+          <w:szCs w:val="24"/>
+        </w:rPr>
+        <w:t>Author's Full Name 3</w:t>
+      </w:r>
+    </w:p>
+    <w:p>
+      <w:pPr>
+        <w:spacing w:after="0" w:line="240" w:lineRule="auto"/>
+        <w:jc w:val="right"/>
         <w:rPr>
           <w:rFonts w:ascii="Arial" w:hAnsi="Arial" w:cs="Arial"/>
           <w:i/>
@@ -208,49 +246,8 @@
           <w:sz w:val="20"/>
           <w:szCs w:val="20"/>
         </w:rPr>
-        <w:t>email</w:t>
-      </w:r>
-    </w:p>
-    <w:p>
-      <w:pPr>
-        <w:spacing w:after="0" w:line="240" w:lineRule="auto"/>
-        <w:jc w:val="right"/>
-        <w:rPr>
-          <w:rFonts w:ascii="Arial" w:hAnsi="Arial" w:cs="Arial"/>
-          <w:b/>
-          <w:bCs/>
-          <w:sz w:val="20"/>
-          <w:szCs w:val="20"/>
-        </w:rPr>
-      </w:pPr>
-    </w:p>
-    <w:p>
-      <w:pPr>
-        <w:spacing w:after="0" w:line="240" w:lineRule="auto"/>
-        <w:jc w:val="right"/>
-        <w:rPr>
-          <w:rFonts w:ascii="Arial" w:hAnsi="Arial" w:cs="Arial"/>
-          <w:b/>
-          <w:bCs/>
-          <w:sz w:val="24"/>
-          <w:szCs w:val="24"/>
-        </w:rPr>
-      </w:pPr>
-      <w:r>
-        <w:rPr>
-          <w:rFonts w:ascii="Arial" w:hAnsi="Arial" w:cs="Arial"/>
-          <w:b/>
-          <w:bCs/>
-          <w:sz w:val="24"/>
-          <w:szCs w:val="24"/>
-        </w:rPr>
-        <w:t>Author's Full Name 3</w:t>
-      </w:r>
-    </w:p>
-    <w:p>
-      <w:pPr>
-        <w:spacing w:after="0" w:line="240" w:lineRule="auto"/>
-        <w:jc w:val="right"/>
+      </w:pPr>
+      <w:r>
         <w:rPr>
           <w:rFonts w:ascii="Arial" w:hAnsi="Arial" w:cs="Arial"/>
           <w:i/>
@@ -258,9 +255,13 @@
           <w:sz w:val="20"/>
           <w:szCs w:val="20"/>
         </w:rPr>
-      </w:pPr>
-      <w:proofErr w:type="gramStart"/>
-      <w:r>
+        <w:t xml:space="preserve">Affiliation(Institution)  </w:t>
+      </w:r>
+    </w:p>
+    <w:p>
+      <w:pPr>
+        <w:spacing w:after="0" w:line="240" w:lineRule="auto"/>
+        <w:jc w:val="right"/>
         <w:rPr>
           <w:rFonts w:ascii="Arial" w:hAnsi="Arial" w:cs="Arial"/>
           <w:i/>
@@ -268,9 +269,7 @@
           <w:sz w:val="20"/>
           <w:szCs w:val="20"/>
         </w:rPr>
-        <w:t>Affiliation(</w:t>
-      </w:r>
-      <w:proofErr w:type="gramEnd"/>
+      </w:pPr>
       <w:r>
         <w:rPr>
           <w:rFonts w:ascii="Arial" w:hAnsi="Arial" w:cs="Arial"/>
@@ -279,7 +278,30 @@
           <w:sz w:val="20"/>
           <w:szCs w:val="20"/>
         </w:rPr>
-        <w:t xml:space="preserve">Institution)  </w:t>
+        <w:t>email</w:t>
+      </w:r>
+    </w:p>
+    <w:p>
+      <w:pPr>
+        <w:spacing w:after="0" w:line="240" w:lineRule="auto"/>
+        <w:jc w:val="right"/>
+        <w:rPr>
+          <w:rFonts w:ascii="Arial" w:hAnsi="Arial" w:cs="Arial"/>
+          <w:b/>
+          <w:bCs/>
+          <w:sz w:val="24"/>
+          <w:szCs w:val="24"/>
+        </w:rPr>
+      </w:pPr>
+      <w:r>
+        <w:rPr>
+          <w:rFonts w:ascii="Arial" w:hAnsi="Arial" w:cs="Arial"/>
+          <w:b/>
+          <w:bCs/>
+          <w:sz w:val="24"/>
+          <w:szCs w:val="24"/>
+        </w:rPr>
+        <w:t>Author's Full Name 4</w:t>
       </w:r>
     </w:p>
     <w:p>
@@ -302,30 +324,7 @@
           <w:sz w:val="20"/>
           <w:szCs w:val="20"/>
         </w:rPr>
-        <w:t>email</w:t>
-      </w:r>
-    </w:p>
-    <w:p>
-      <w:pPr>
-        <w:spacing w:after="0" w:line="240" w:lineRule="auto"/>
-        <w:jc w:val="right"/>
-        <w:rPr>
-          <w:rFonts w:ascii="Arial" w:hAnsi="Arial" w:cs="Arial"/>
-          <w:b/>
-          <w:bCs/>
-          <w:sz w:val="24"/>
-          <w:szCs w:val="24"/>
-        </w:rPr>
-      </w:pPr>
-      <w:r>
-        <w:rPr>
-          <w:rFonts w:ascii="Arial" w:hAnsi="Arial" w:cs="Arial"/>
-          <w:b/>
-          <w:bCs/>
-          <w:sz w:val="24"/>
-          <w:szCs w:val="24"/>
-        </w:rPr>
-        <w:t>Author's Full Name 4</w:t>
+        <w:t xml:space="preserve">Filiation </w:t>
       </w:r>
     </w:p>
     <w:p>
@@ -348,13 +347,9 @@
           <w:sz w:val="20"/>
           <w:szCs w:val="20"/>
         </w:rPr>
-        <w:t xml:space="preserve">Filiation </w:t>
-      </w:r>
-    </w:p>
-    <w:p>
-      <w:pPr>
-        <w:spacing w:after="0" w:line="240" w:lineRule="auto"/>
-        <w:jc w:val="right"/>
+        <w:t>E</w:t>
+      </w:r>
+      <w:r>
         <w:rPr>
           <w:rFonts w:ascii="Arial" w:hAnsi="Arial" w:cs="Arial"/>
           <w:i/>
@@ -362,8 +357,13 @@
           <w:sz w:val="20"/>
           <w:szCs w:val="20"/>
         </w:rPr>
-      </w:pPr>
-      <w:r>
+        <w:t>mail</w:t>
+      </w:r>
+    </w:p>
+    <w:p>
+      <w:pPr>
+        <w:spacing w:after="0" w:line="240" w:lineRule="auto"/>
+        <w:jc w:val="right"/>
         <w:rPr>
           <w:rFonts w:ascii="Arial" w:hAnsi="Arial" w:cs="Arial"/>
           <w:i/>
@@ -371,13 +371,23 @@
           <w:sz w:val="20"/>
           <w:szCs w:val="20"/>
         </w:rPr>
-        <w:t>email</w:t>
-      </w:r>
-    </w:p>
-    <w:p>
-      <w:pPr>
-        <w:spacing w:after="0" w:line="240" w:lineRule="auto"/>
-        <w:jc w:val="both"/>
+      </w:pPr>
+      <w:r>
+        <w:rPr>
+          <w:rFonts w:ascii="Arial" w:hAnsi="Arial" w:cs="Arial"/>
+          <w:i/>
+          <w:iCs/>
+          <w:sz w:val="20"/>
+          <w:szCs w:val="20"/>
+          <w:highlight w:val="yellow"/>
+        </w:rPr>
+        <w:t>In exceptional cases, papers with up to 7 authors can be submitted.</w:t>
+      </w:r>
+    </w:p>
+    <w:p>
+      <w:pPr>
+        <w:spacing w:after="0" w:line="240" w:lineRule="auto"/>
+        <w:jc w:val="right"/>
         <w:rPr>
           <w:rFonts w:ascii="Arial" w:hAnsi="Arial" w:cs="Arial"/>
           <w:b/>
@@ -637,6 +647,7 @@
           <w:sz w:val="24"/>
           <w:szCs w:val="24"/>
         </w:rPr>
+        <w:lastRenderedPageBreak/>
         <w:t>Presentation of the theme:</w:t>
       </w:r>
       <w:r>
@@ -645,16 +656,7 @@
           <w:sz w:val="24"/>
           <w:szCs w:val="24"/>
         </w:rPr>
-        <w:t xml:space="preserve"> the first step of the introduction is the presentation of the theme that was studied. It is important that this part is written clearly and </w:t>
-      </w:r>
-      <w:r>
-        <w:rPr>
-          <w:rFonts w:ascii="Arial" w:hAnsi="Arial" w:cs="Arial"/>
-          <w:sz w:val="24"/>
-          <w:szCs w:val="24"/>
-        </w:rPr>
-        <w:lastRenderedPageBreak/>
-        <w:t>objectively, so that the reader can immediately understand what will be covered in the article.</w:t>
+        <w:t xml:space="preserve"> the first step of the introduction is the presentation of the theme that was studied. It is important that this part is written clearly and objectively, so that the reader can immediately understand what will be covered in the article.</w:t>
       </w:r>
     </w:p>
     <w:p>
@@ -684,43 +686,7 @@
           <w:sz w:val="24"/>
           <w:szCs w:val="24"/>
         </w:rPr>
-        <w:t xml:space="preserve"> next, the researcher must present the relevance of the theme. It is important to highlight the importance of the subject </w:t>
-      </w:r>
-      <w:proofErr w:type="gramStart"/>
-      <w:r>
-        <w:rPr>
-          <w:rFonts w:ascii="Arial" w:hAnsi="Arial" w:cs="Arial"/>
-          <w:sz w:val="24"/>
-          <w:szCs w:val="24"/>
-        </w:rPr>
-        <w:t>in the area of</w:t>
-      </w:r>
-      <w:proofErr w:type="gramEnd"/>
-      <w:r>
-        <w:rPr>
-          <w:rFonts w:ascii="Arial" w:hAnsi="Arial" w:cs="Arial"/>
-          <w:sz w:val="24"/>
-          <w:szCs w:val="24"/>
-        </w:rPr>
-        <w:t xml:space="preserve"> research in which it is inserted, as well as the possible impacts of </w:t>
-      </w:r>
-      <w:proofErr w:type="gramStart"/>
-      <w:r>
-        <w:rPr>
-          <w:rFonts w:ascii="Arial" w:hAnsi="Arial" w:cs="Arial"/>
-          <w:sz w:val="24"/>
-          <w:szCs w:val="24"/>
-        </w:rPr>
-        <w:t>the work</w:t>
-      </w:r>
-      <w:proofErr w:type="gramEnd"/>
-      <w:r>
-        <w:rPr>
-          <w:rFonts w:ascii="Arial" w:hAnsi="Arial" w:cs="Arial"/>
-          <w:sz w:val="24"/>
-          <w:szCs w:val="24"/>
-        </w:rPr>
-        <w:t xml:space="preserve"> on society in general.</w:t>
+        <w:t xml:space="preserve"> next, the researcher must present the relevance of the theme. It is important to highlight the importance of the subject in the area of research in which it is inserted, as well as the possible impacts of the work on society in general.</w:t>
       </w:r>
     </w:p>
     <w:p>
@@ -765,25 +731,7 @@
           <w:sz w:val="24"/>
           <w:szCs w:val="24"/>
         </w:rPr>
-        <w:t xml:space="preserve">Remember that the introduction is the first part of the work that the reader will read, so it is important that it is clear, objective, and instigates the reader's curiosity. Try to present the topic in an interesting and attractive </w:t>
-      </w:r>
-      <w:proofErr w:type="gramStart"/>
-      <w:r>
-        <w:rPr>
-          <w:rFonts w:ascii="Arial" w:hAnsi="Arial" w:cs="Arial"/>
-          <w:sz w:val="24"/>
-          <w:szCs w:val="24"/>
-        </w:rPr>
-        <w:t>way, and</w:t>
-      </w:r>
-      <w:proofErr w:type="gramEnd"/>
-      <w:r>
-        <w:rPr>
-          <w:rFonts w:ascii="Arial" w:hAnsi="Arial" w:cs="Arial"/>
-          <w:sz w:val="24"/>
-          <w:szCs w:val="24"/>
-        </w:rPr>
-        <w:t xml:space="preserve"> use arguments that justify the importance of the research and its contribution to the area of study.</w:t>
+        <w:t>Remember that the introduction is the first part of the work that the reader will read, so it is important that it is clear, objective, and instigates the reader's curiosity. Try to present the topic in an interesting and attractive way, and use arguments that justify the importance of the research and its contribution to the area of study.</w:t>
       </w:r>
     </w:p>
     <w:p>
@@ -839,7 +787,7 @@
           <w:sz w:val="24"/>
           <w:szCs w:val="24"/>
         </w:rPr>
-        <w:t xml:space="preserve">The theoretical framework is an important section, as it presents the authors, books, theoretical currents, documents and sources in general that support the research. In this part of the work, the researcher must demonstrate in-depth knowledge of the existing literature on the topic studied, making a critical analysis of the relevant contributions to the development of the study. It is important to identify the key theories and concepts that underpin the investigation, showing how they relate to the research objectives. The selection of sources should be judicious, including classic and contemporary works that offer different perspectives on the subject. Legal documents, technical reports and articles from scientific journals are also essential to enrich the theoretical framework and ensure the robustness of the work. The researcher should discuss how these theoretical resources have been applied in previous studies, highlighting the gaps that the research intends to fill. In addition, it is essential to situate the research in the broader academic context, explaining its relevance and potential contribution to the area of study. When elaborating the theoretical framework, a clear and objective language should be adopted, avoiding jargon and excessively technical terms, to ensure that the reader easily understands the theoretical bases of the work. It is equally important that sources are cited in accordance with appropriate reference standards, ensuring the credibility and academic integrity of the research. In this way, </w:t>
+        <w:t xml:space="preserve">The theoretical framework is an important section, as it presents the authors, books, theoretical currents, documents and sources in general that support the research. In this part of the work, the researcher must demonstrate in-depth knowledge of the existing literature on the topic studied, making a critical analysis of the relevant contributions to the development of the study. It is important to identify the key theories and concepts that underpin the investigation, showing how they relate to the research objectives. The selection of sources should be judicious, including classic and contemporary works that offer different perspectives on the subject. Legal documents, technical reports and articles from scientific journals are also essential to enrich the theoretical framework and ensure the robustness of the work. The researcher should discuss how these theoretical resources have been applied in previous studies, highlighting the gaps that the research intends to fill. In addition, it is essential to situate the research in the broader academic context, explaining its relevance and potential contribution to the area of study. When elaborating the theoretical framework, a clear and objective language should be adopted, avoiding jargon and excessively technical terms, to ensure that the reader easily understands the theoretical bases of the work. </w:t>
       </w:r>
       <w:r>
         <w:rPr>
@@ -848,25 +796,7 @@
           <w:szCs w:val="24"/>
         </w:rPr>
         <w:lastRenderedPageBreak/>
-        <w:t xml:space="preserve">the theoretical framework not only supports the argumentative structure of the </w:t>
-      </w:r>
-      <w:proofErr w:type="gramStart"/>
-      <w:r>
-        <w:rPr>
-          <w:rFonts w:ascii="Arial" w:hAnsi="Arial" w:cs="Arial"/>
-          <w:sz w:val="24"/>
-          <w:szCs w:val="24"/>
-        </w:rPr>
-        <w:t>work, but</w:t>
-      </w:r>
-      <w:proofErr w:type="gramEnd"/>
-      <w:r>
-        <w:rPr>
-          <w:rFonts w:ascii="Arial" w:hAnsi="Arial" w:cs="Arial"/>
-          <w:sz w:val="24"/>
-          <w:szCs w:val="24"/>
-        </w:rPr>
-        <w:t xml:space="preserve"> also demonstrates the researcher's ability to critically dialogue with the existing literature and contribute significantly to the advancement of knowledge in the area.</w:t>
+        <w:t>It is equally important that sources are cited in accordance with appropriate reference standards, ensuring the credibility and academic integrity of the research. In this way, the theoretical framework not only supports the argumentative structure of the work, but also demonstrates the researcher's ability to critically dialogue with the existing literature and contribute significantly to the advancement of knowledge in the area.</w:t>
       </w:r>
     </w:p>
     <w:p>
@@ -1365,25 +1295,7 @@
           <w:sz w:val="24"/>
           <w:szCs w:val="24"/>
         </w:rPr>
-        <w:t xml:space="preserve">The tables follow the same format as the tables. The frames do not bring data or numbers, but </w:t>
-      </w:r>
-      <w:proofErr w:type="gramStart"/>
-      <w:r>
-        <w:rPr>
-          <w:rFonts w:ascii="Arial" w:hAnsi="Arial" w:cs="Arial"/>
-          <w:sz w:val="24"/>
-          <w:szCs w:val="24"/>
-        </w:rPr>
-        <w:t>texts,</w:t>
-      </w:r>
-      <w:proofErr w:type="gramEnd"/>
-      <w:r>
-        <w:rPr>
-          <w:rFonts w:ascii="Arial" w:hAnsi="Arial" w:cs="Arial"/>
-          <w:sz w:val="24"/>
-          <w:szCs w:val="24"/>
-        </w:rPr>
-        <w:t xml:space="preserve"> </w:t>
+        <w:t xml:space="preserve">The tables follow the same format as the tables. The frames do not bring data or numbers, but texts, </w:t>
       </w:r>
       <w:r>
         <w:rPr>
@@ -1424,6 +1336,7 @@
           <w:noProof/>
           <w:sz w:val="20"/>
           <w:szCs w:val="20"/>
+          <w:lang w:val="pt-BR" w:eastAsia="pt-BR"/>
         </w:rPr>
         <w:drawing>
           <wp:anchor distT="0" distB="0" distL="114300" distR="114300" simplePos="0" relativeHeight="251658240" behindDoc="0" locked="0" layoutInCell="1" allowOverlap="1" wp14:anchorId="1B3FDD16" wp14:editId="04D274EA">
@@ -1848,8 +1761,8 @@
           <w:noProof/>
           <w:sz w:val="24"/>
           <w:szCs w:val="24"/>
-        </w:rPr>
-        <w:lastRenderedPageBreak/>
+          <w:lang w:val="pt-BR" w:eastAsia="pt-BR"/>
+        </w:rPr>
         <w:drawing>
           <wp:inline distT="0" distB="0" distL="0" distR="0" wp14:anchorId="3EEBCF02" wp14:editId="77714AA7">
             <wp:extent cx="4822825" cy="3438525"/>
@@ -2093,7 +2006,25 @@
           <w:sz w:val="24"/>
           <w:szCs w:val="24"/>
         </w:rPr>
-        <w:t xml:space="preserve"> and Sapiro (2003, p. 45), "strategic planning is a continuous process, which seeks to adapt the organization to external and internal changes in order to achieve its objectives efficiently and effectively"</w:t>
+        <w:t xml:space="preserve"> and </w:t>
+      </w:r>
+      <w:proofErr w:type="spellStart"/>
+      <w:r>
+        <w:rPr>
+          <w:rFonts w:ascii="Arial" w:hAnsi="Arial" w:cs="Arial"/>
+          <w:sz w:val="24"/>
+          <w:szCs w:val="24"/>
+        </w:rPr>
+        <w:t>Sapiro</w:t>
+      </w:r>
+      <w:proofErr w:type="spellEnd"/>
+      <w:r>
+        <w:rPr>
+          <w:rFonts w:ascii="Arial" w:hAnsi="Arial" w:cs="Arial"/>
+          <w:sz w:val="24"/>
+          <w:szCs w:val="24"/>
+        </w:rPr>
+        <w:t xml:space="preserve"> (2003, p. 45), "strategic planning is a continuous process, which seeks to adapt the organization to external and internal changes in order to achieve its objectives efficiently and effectively"</w:t>
       </w:r>
     </w:p>
     <w:p>
@@ -2341,25 +2272,7 @@
           <w:sz w:val="24"/>
           <w:szCs w:val="24"/>
         </w:rPr>
-        <w:t xml:space="preserve">The methodology in a scientific article refers to the procedures, techniques, and tools used to collect, analyze, and interpret the data that were used to answer the research problem and achieve the established objectives. The choice of methodology depends on the type of research to be carried out and the proposed objectives. There are several methodologies, such as bibliographic research, field research, experimental research, among others. In the methodology, the stages of the research should be described, from data collection to analysis and interpretation of the results. It is important that the methodology is detailed and clear, so that other researchers can replicate the study. In addition, it is essential that the methodology chosen is adequate to respond to the research problem and achieve the proposed objectives. Methodology is a fundamental part of a scientific article, as its proper choice and description allow the validation of the results obtained and the reliability of the </w:t>
-      </w:r>
-      <w:proofErr w:type="gramStart"/>
-      <w:r>
-        <w:rPr>
-          <w:rFonts w:ascii="Arial" w:hAnsi="Arial" w:cs="Arial"/>
-          <w:sz w:val="24"/>
-          <w:szCs w:val="24"/>
-        </w:rPr>
-        <w:t>study as a whole</w:t>
-      </w:r>
-      <w:proofErr w:type="gramEnd"/>
-      <w:r>
-        <w:rPr>
-          <w:rFonts w:ascii="Arial" w:hAnsi="Arial" w:cs="Arial"/>
-          <w:sz w:val="24"/>
-          <w:szCs w:val="24"/>
-        </w:rPr>
-        <w:t>.</w:t>
+        <w:t>The methodology in a scientific article refers to the procedures, techniques, and tools used to collect, analyze, and interpret the data that were used to answer the research problem and achieve the established objectives. The choice of methodology depends on the type of research to be carried out and the proposed objectives. There are several methodologies, such as bibliographic research, field research, experimental research, among others. In the methodology, the stages of the research should be described, from data collection to analysis and interpretation of the results. It is important that the methodology is detailed and clear, so that other researchers can replicate the study. In addition, it is essential that the methodology chosen is adequate to respond to the research problem and achieve the proposed objectives. Methodology is a fundamental part of a scientific article, as its proper choice and description allow the validation of the results obtained and the reliability of the study as a whole.</w:t>
       </w:r>
     </w:p>
     <w:p>
@@ -2873,18 +2786,61 @@
           <w:rFonts w:ascii="Arial" w:hAnsi="Arial" w:cs="Arial"/>
           <w:sz w:val="24"/>
           <w:szCs w:val="24"/>
-        </w:rPr>
-        <w:t xml:space="preserve">DE MORAES, Dênis; RAMONET, Ignacio; SERRANO, Pascual. </w:t>
-      </w:r>
-      <w:r>
-        <w:rPr>
-          <w:rFonts w:ascii="Arial" w:hAnsi="Arial" w:cs="Arial"/>
-          <w:b/>
-          <w:bCs/>
-          <w:sz w:val="24"/>
-          <w:szCs w:val="24"/>
-        </w:rPr>
-        <w:t>Media, power and counterpower: from monopolistic concentration to the democratization of communication</w:t>
+          <w:lang w:val="pt-BR"/>
+        </w:rPr>
+        <w:t xml:space="preserve">DE MORAES, Dênis; RAMONET, </w:t>
+      </w:r>
+      <w:proofErr w:type="spellStart"/>
+      <w:r>
+        <w:rPr>
+          <w:rFonts w:ascii="Arial" w:hAnsi="Arial" w:cs="Arial"/>
+          <w:sz w:val="24"/>
+          <w:szCs w:val="24"/>
+          <w:lang w:val="pt-BR"/>
+        </w:rPr>
+        <w:t>Ignacio</w:t>
+      </w:r>
+      <w:proofErr w:type="spellEnd"/>
+      <w:r>
+        <w:rPr>
+          <w:rFonts w:ascii="Arial" w:hAnsi="Arial" w:cs="Arial"/>
+          <w:sz w:val="24"/>
+          <w:szCs w:val="24"/>
+          <w:lang w:val="pt-BR"/>
+        </w:rPr>
+        <w:t xml:space="preserve">; SERRANO, Pascual. </w:t>
+      </w:r>
+      <w:r>
+        <w:rPr>
+          <w:rFonts w:ascii="Arial" w:hAnsi="Arial" w:cs="Arial"/>
+          <w:b/>
+          <w:bCs/>
+          <w:sz w:val="24"/>
+          <w:szCs w:val="24"/>
+        </w:rPr>
+        <w:t xml:space="preserve">Media, power and </w:t>
+      </w:r>
+      <w:proofErr w:type="spellStart"/>
+      <w:r>
+        <w:rPr>
+          <w:rFonts w:ascii="Arial" w:hAnsi="Arial" w:cs="Arial"/>
+          <w:b/>
+          <w:bCs/>
+          <w:sz w:val="24"/>
+          <w:szCs w:val="24"/>
+        </w:rPr>
+        <w:t>counterpower</w:t>
+      </w:r>
+      <w:proofErr w:type="spellEnd"/>
+      <w:r>
+        <w:rPr>
+          <w:rFonts w:ascii="Arial" w:hAnsi="Arial" w:cs="Arial"/>
+          <w:b/>
+          <w:bCs/>
+          <w:sz w:val="24"/>
+          <w:szCs w:val="24"/>
+        </w:rPr>
+        <w:t>: from monopolistic concentration to the democratization of communication</w:t>
       </w:r>
       <w:r>
         <w:rPr>
@@ -3073,23 +3029,7 @@
           <w:rFonts w:ascii="Arial" w:hAnsi="Arial" w:cs="Arial"/>
           <w:lang w:val="en-US"/>
         </w:rPr>
-        <w:t xml:space="preserve"> Article title: </w:t>
-      </w:r>
-      <w:proofErr w:type="gramStart"/>
-      <w:r>
-        <w:rPr>
-          <w:rFonts w:ascii="Arial" w:hAnsi="Arial" w:cs="Arial"/>
-          <w:lang w:val="en-US"/>
-        </w:rPr>
-        <w:t>subtitle</w:t>
-      </w:r>
-      <w:proofErr w:type="gramEnd"/>
-      <w:r>
-        <w:rPr>
-          <w:rFonts w:ascii="Arial" w:hAnsi="Arial" w:cs="Arial"/>
-          <w:lang w:val="en-US"/>
-        </w:rPr>
-        <w:t xml:space="preserve"> (if any). </w:t>
+        <w:t xml:space="preserve"> Article title: subtitle (if any). </w:t>
       </w:r>
       <w:r>
         <w:rPr>
@@ -3278,16 +3218,52 @@
           <w:rFonts w:ascii="Arial" w:hAnsi="Arial" w:cs="Arial"/>
           <w:b w:val="0"/>
           <w:bCs w:val="0"/>
+        </w:rPr>
+        <w:t>ALMEIDA, Fernanda Souza; PEREIRA, Lucas Silva.</w:t>
+      </w:r>
+      <w:r>
+        <w:rPr>
+          <w:rFonts w:ascii="Arial" w:hAnsi="Arial" w:cs="Arial"/>
+        </w:rPr>
+        <w:t xml:space="preserve"> </w:t>
+      </w:r>
+      <w:r>
+        <w:rPr>
+          <w:rFonts w:ascii="Arial" w:hAnsi="Arial" w:cs="Arial"/>
           <w:lang w:val="en-US"/>
         </w:rPr>
-        <w:t>ALMEIDA, Fernanda Souza; PEREIRA, Lucas Silva.</w:t>
-      </w:r>
+        <w:t xml:space="preserve">Evaluation of learning in virtual environments: challenges and possibilities. In: INTERNATIONAL CONGRESS OF DISTANCE EDUCATION, 8., 2019, </w:t>
+      </w:r>
+      <w:proofErr w:type="spellStart"/>
       <w:r>
         <w:rPr>
           <w:rFonts w:ascii="Arial" w:hAnsi="Arial" w:cs="Arial"/>
           <w:lang w:val="en-US"/>
         </w:rPr>
-        <w:t xml:space="preserve"> Evaluation of learning in virtual environments: challenges and possibilities. In: INTERNATIONAL CONGRESS OF DISTANCE EDUCATION, 8., 2019, </w:t>
+        <w:t>Florianópolis</w:t>
+      </w:r>
+      <w:proofErr w:type="spellEnd"/>
+      <w:r>
+        <w:rPr>
+          <w:rFonts w:ascii="Arial" w:hAnsi="Arial" w:cs="Arial"/>
+          <w:lang w:val="en-US"/>
+        </w:rPr>
+        <w:t xml:space="preserve">. </w:t>
+      </w:r>
+      <w:r>
+        <w:rPr>
+          <w:rStyle w:val="nfase"/>
+          <w:rFonts w:ascii="Arial" w:hAnsi="Arial" w:cs="Arial"/>
+          <w:lang w:val="en-US"/>
+        </w:rPr>
+        <w:t>Annals...</w:t>
+      </w:r>
+      <w:r>
+        <w:rPr>
+          <w:rFonts w:ascii="Arial" w:hAnsi="Arial" w:cs="Arial"/>
+          <w:lang w:val="en-US"/>
+        </w:rPr>
+        <w:t xml:space="preserve"> </w:t>
       </w:r>
       <w:proofErr w:type="spellStart"/>
       <w:r>
@@ -3303,54 +3279,7 @@
           <w:rFonts w:ascii="Arial" w:hAnsi="Arial" w:cs="Arial"/>
           <w:lang w:val="en-US"/>
         </w:rPr>
-        <w:t xml:space="preserve">. </w:t>
-      </w:r>
-      <w:r>
-        <w:rPr>
-          <w:rStyle w:val="nfase"/>
-          <w:rFonts w:ascii="Arial" w:hAnsi="Arial" w:cs="Arial"/>
-          <w:lang w:val="en-US"/>
-        </w:rPr>
-        <w:t>Annals...</w:t>
-      </w:r>
-      <w:r>
-        <w:rPr>
-          <w:rFonts w:ascii="Arial" w:hAnsi="Arial" w:cs="Arial"/>
-          <w:lang w:val="en-US"/>
-        </w:rPr>
-        <w:t xml:space="preserve"> </w:t>
-      </w:r>
-      <w:proofErr w:type="spellStart"/>
-      <w:r>
-        <w:rPr>
-          <w:rFonts w:ascii="Arial" w:hAnsi="Arial" w:cs="Arial"/>
-          <w:lang w:val="en-US"/>
-        </w:rPr>
-        <w:t>Florianópolis</w:t>
-      </w:r>
-      <w:proofErr w:type="spellEnd"/>
-      <w:r>
-        <w:rPr>
-          <w:rFonts w:ascii="Arial" w:hAnsi="Arial" w:cs="Arial"/>
-          <w:lang w:val="en-US"/>
-        </w:rPr>
-        <w:t xml:space="preserve">: Brazilian Association of Distance Education, 2019. </w:t>
-      </w:r>
-      <w:proofErr w:type="gramStart"/>
-      <w:r>
-        <w:rPr>
-          <w:rFonts w:ascii="Arial" w:hAnsi="Arial" w:cs="Arial"/>
-          <w:lang w:val="en-US"/>
-        </w:rPr>
-        <w:t>p. 145</w:t>
-      </w:r>
-      <w:proofErr w:type="gramEnd"/>
-      <w:r>
-        <w:rPr>
-          <w:rFonts w:ascii="Arial" w:hAnsi="Arial" w:cs="Arial"/>
-          <w:lang w:val="en-US"/>
-        </w:rPr>
-        <w:t>-158.</w:t>
+        <w:t>: Brazilian Association of Distance Education, 2019. p. 145-158.</w:t>
       </w:r>
     </w:p>
     <w:p>
@@ -3518,25 +3447,7 @@
           <w:sz w:val="24"/>
           <w:szCs w:val="24"/>
         </w:rPr>
-        <w:t xml:space="preserve"> Dissertation title: subtitle (if any). Year of defense. Dissertation (</w:t>
-      </w:r>
-      <w:proofErr w:type="gramStart"/>
-      <w:r>
-        <w:rPr>
-          <w:rFonts w:ascii="Arial" w:hAnsi="Arial" w:cs="Arial"/>
-          <w:sz w:val="24"/>
-          <w:szCs w:val="24"/>
-        </w:rPr>
-        <w:t>Master's</w:t>
-      </w:r>
-      <w:proofErr w:type="gramEnd"/>
-      <w:r>
-        <w:rPr>
-          <w:rFonts w:ascii="Arial" w:hAnsi="Arial" w:cs="Arial"/>
-          <w:sz w:val="24"/>
-          <w:szCs w:val="24"/>
-        </w:rPr>
-        <w:t xml:space="preserve"> degree in [name of program or field]) – Name of the institution, place of the institution, year.</w:t>
+        <w:t xml:space="preserve"> Dissertation title: subtitle (if any). Year of defense. Dissertation (Master's degree in [name of program or field]) – Name of the institution, place of the institution, year.</w:t>
       </w:r>
     </w:p>
     <w:p>
@@ -3689,10 +3600,8 @@
         <w:jc w:val="both"/>
         <w:rPr>
           <w:rFonts w:ascii="Arial" w:hAnsi="Arial" w:cs="Arial"/>
-          <w:b/>
-          <w:sz w:val="24"/>
-          <w:szCs w:val="24"/>
-          <w:lang w:val="pt-BR"/>
+          <w:sz w:val="24"/>
+          <w:szCs w:val="24"/>
         </w:rPr>
       </w:pPr>
       <w:r>
@@ -3733,6 +3642,41 @@
         <w:t>. Accessed on: June 22, 2025.</w:t>
       </w:r>
     </w:p>
+    <w:p>
+      <w:pPr>
+        <w:spacing w:after="0" w:line="240" w:lineRule="auto"/>
+        <w:jc w:val="both"/>
+        <w:rPr>
+          <w:rFonts w:ascii="Arial" w:hAnsi="Arial" w:cs="Arial"/>
+          <w:sz w:val="24"/>
+          <w:szCs w:val="24"/>
+        </w:rPr>
+      </w:pPr>
+    </w:p>
+    <w:p>
+      <w:pPr>
+        <w:spacing w:after="0" w:line="240" w:lineRule="auto"/>
+        <w:jc w:val="both"/>
+        <w:rPr>
+          <w:rFonts w:ascii="Arial" w:hAnsi="Arial" w:cs="Arial"/>
+          <w:b/>
+          <w:sz w:val="24"/>
+          <w:szCs w:val="24"/>
+        </w:rPr>
+      </w:pPr>
+      <w:bookmarkStart w:id="0" w:name="_GoBack"/>
+      <w:bookmarkEnd w:id="0"/>
+      <w:r>
+        <w:rPr>
+          <w:rFonts w:ascii="Arial" w:hAnsi="Arial" w:cs="Arial"/>
+          <w:b/>
+          <w:sz w:val="24"/>
+          <w:szCs w:val="24"/>
+          <w:highlight w:val="yellow"/>
+        </w:rPr>
+        <w:t>This paper must have 8 (minimum) to 12 (maximum) pages with references.</w:t>
+      </w:r>
+    </w:p>
     <w:sectPr>
       <w:headerReference w:type="default" r:id="rId11"/>
       <w:pgSz w:w="11907" w:h="16840" w:code="9"/>
@@ -3745,7 +3689,7 @@
 </file>
 
 <file path=word/endnotes.xml><?xml version="1.0" encoding="utf-8"?>
-<w:endnotes xmlns:wpc="http://schemas.microsoft.com/office/word/2010/wordprocessingCanvas" xmlns:cx="http://schemas.microsoft.com/office/drawing/2014/chartex" xmlns:cx1="http://schemas.microsoft.com/office/drawing/2015/9/8/chartex" xmlns:cx2="http://schemas.microsoft.com/office/drawing/2015/10/21/chartex" xmlns:cx3="http://schemas.microsoft.com/office/drawing/2016/5/9/chartex" xmlns:cx4="http://schemas.microsoft.com/office/drawing/2016/5/10/chartex" xmlns:cx5="http://schemas.microsoft.com/office/drawing/2016/5/11/chartex" xmlns:cx6="http://schemas.microsoft.com/office/drawing/2016/5/12/chartex" xmlns:cx7="http://schemas.microsoft.com/office/drawing/2016/5/13/chartex" xmlns:cx8="http://schemas.microsoft.com/office/drawing/2016/5/14/chartex" xmlns:mc="http://schemas.openxmlformats.org/markup-compatibility/2006" xmlns:aink="http://schemas.microsoft.com/office/drawing/2016/ink" xmlns:am3d="http://schemas.microsoft.com/office/drawing/2017/model3d" xmlns:o="urn:schemas-microsoft-com:office:office" xmlns:oel="http://schemas.microsoft.com/office/2019/extlst" xmlns:r="http://schemas.openxmlformats.org/officeDocument/2006/relationships" xmlns:m="http://schemas.openxmlformats.org/officeDocument/2006/math" xmlns:v="urn:schemas-microsoft-com:vml" xmlns:wp14="http://schemas.microsoft.com/office/word/2010/wordprocessingDrawing" xmlns:wp="http://schemas.openxmlformats.org/drawingml/2006/wordprocessingDrawing" xmlns:w10="urn:schemas-microsoft-com:office:word" xmlns:w="http://schemas.openxmlformats.org/wordprocessingml/2006/main" xmlns:w14="http://schemas.microsoft.com/office/word/2010/wordml" xmlns:w15="http://schemas.microsoft.com/office/word/2012/wordml" xmlns:w16cex="http://schemas.microsoft.com/office/word/2018/wordml/cex" xmlns:w16cid="http://schemas.microsoft.com/office/word/2016/wordml/cid" xmlns:w16="http://schemas.microsoft.com/office/word/2018/wordml" xmlns:w16du="http://schemas.microsoft.com/office/word/2023/wordml/word16du" xmlns:w16sdtdh="http://schemas.microsoft.com/office/word/2020/wordml/sdtdatahash" xmlns:w16sdtfl="http://schemas.microsoft.com/office/word/2024/wordml/sdtformatlock" xmlns:w16se="http://schemas.microsoft.com/office/word/2015/wordml/symex" xmlns:wpg="http://schemas.microsoft.com/office/word/2010/wordprocessingGroup" xmlns:wpi="http://schemas.microsoft.com/office/word/2010/wordprocessingInk" xmlns:wne="http://schemas.microsoft.com/office/word/2006/wordml" xmlns:wps="http://schemas.microsoft.com/office/word/2010/wordprocessingShape" mc:Ignorable="w14 w15 w16se w16cid w16 w16cex w16sdtdh w16sdtfl w16du wp14">
+<w:endnotes xmlns:wpc="http://schemas.microsoft.com/office/word/2010/wordprocessingCanvas" xmlns:cx="http://schemas.microsoft.com/office/drawing/2014/chartex" xmlns:mc="http://schemas.openxmlformats.org/markup-compatibility/2006" xmlns:o="urn:schemas-microsoft-com:office:office" xmlns:r="http://schemas.openxmlformats.org/officeDocument/2006/relationships" xmlns:m="http://schemas.openxmlformats.org/officeDocument/2006/math" xmlns:v="urn:schemas-microsoft-com:vml" xmlns:wp14="http://schemas.microsoft.com/office/word/2010/wordprocessingDrawing" xmlns:wp="http://schemas.openxmlformats.org/drawingml/2006/wordprocessingDrawing" xmlns:w10="urn:schemas-microsoft-com:office:word" xmlns:w="http://schemas.openxmlformats.org/wordprocessingml/2006/main" xmlns:w14="http://schemas.microsoft.com/office/word/2010/wordml" xmlns:w15="http://schemas.microsoft.com/office/word/2012/wordml" xmlns:w16se="http://schemas.microsoft.com/office/word/2015/wordml/symex" xmlns:wpg="http://schemas.microsoft.com/office/word/2010/wordprocessingGroup" xmlns:wpi="http://schemas.microsoft.com/office/word/2010/wordprocessingInk" xmlns:wne="http://schemas.microsoft.com/office/word/2006/wordml" xmlns:wps="http://schemas.microsoft.com/office/word/2010/wordprocessingShape" mc:Ignorable="w14 w15 w16se wp14">
   <w:endnote w:type="separator" w:id="-1">
     <w:p>
       <w:pPr>
@@ -3770,7 +3714,7 @@
 </file>
 
 <file path=word/footnotes.xml><?xml version="1.0" encoding="utf-8"?>
-<w:footnotes xmlns:wpc="http://schemas.microsoft.com/office/word/2010/wordprocessingCanvas" xmlns:cx="http://schemas.microsoft.com/office/drawing/2014/chartex" xmlns:cx1="http://schemas.microsoft.com/office/drawing/2015/9/8/chartex" xmlns:cx2="http://schemas.microsoft.com/office/drawing/2015/10/21/chartex" xmlns:cx3="http://schemas.microsoft.com/office/drawing/2016/5/9/chartex" xmlns:cx4="http://schemas.microsoft.com/office/drawing/2016/5/10/chartex" xmlns:cx5="http://schemas.microsoft.com/office/drawing/2016/5/11/chartex" xmlns:cx6="http://schemas.microsoft.com/office/drawing/2016/5/12/chartex" xmlns:cx7="http://schemas.microsoft.com/office/drawing/2016/5/13/chartex" xmlns:cx8="http://schemas.microsoft.com/office/drawing/2016/5/14/chartex" xmlns:mc="http://schemas.openxmlformats.org/markup-compatibility/2006" xmlns:aink="http://schemas.microsoft.com/office/drawing/2016/ink" xmlns:am3d="http://schemas.microsoft.com/office/drawing/2017/model3d" xmlns:o="urn:schemas-microsoft-com:office:office" xmlns:oel="http://schemas.microsoft.com/office/2019/extlst" xmlns:r="http://schemas.openxmlformats.org/officeDocument/2006/relationships" xmlns:m="http://schemas.openxmlformats.org/officeDocument/2006/math" xmlns:v="urn:schemas-microsoft-com:vml" xmlns:wp14="http://schemas.microsoft.com/office/word/2010/wordprocessingDrawing" xmlns:wp="http://schemas.openxmlformats.org/drawingml/2006/wordprocessingDrawing" xmlns:w10="urn:schemas-microsoft-com:office:word" xmlns:w="http://schemas.openxmlformats.org/wordprocessingml/2006/main" xmlns:w14="http://schemas.microsoft.com/office/word/2010/wordml" xmlns:w15="http://schemas.microsoft.com/office/word/2012/wordml" xmlns:w16cex="http://schemas.microsoft.com/office/word/2018/wordml/cex" xmlns:w16cid="http://schemas.microsoft.com/office/word/2016/wordml/cid" xmlns:w16="http://schemas.microsoft.com/office/word/2018/wordml" xmlns:w16du="http://schemas.microsoft.com/office/word/2023/wordml/word16du" xmlns:w16sdtdh="http://schemas.microsoft.com/office/word/2020/wordml/sdtdatahash" xmlns:w16sdtfl="http://schemas.microsoft.com/office/word/2024/wordml/sdtformatlock" xmlns:w16se="http://schemas.microsoft.com/office/word/2015/wordml/symex" xmlns:wpg="http://schemas.microsoft.com/office/word/2010/wordprocessingGroup" xmlns:wpi="http://schemas.microsoft.com/office/word/2010/wordprocessingInk" xmlns:wne="http://schemas.microsoft.com/office/word/2006/wordml" xmlns:wps="http://schemas.microsoft.com/office/word/2010/wordprocessingShape" mc:Ignorable="w14 w15 w16se w16cid w16 w16cex w16sdtdh w16sdtfl w16du wp14">
+<w:footnotes xmlns:wpc="http://schemas.microsoft.com/office/word/2010/wordprocessingCanvas" xmlns:cx="http://schemas.microsoft.com/office/drawing/2014/chartex" xmlns:mc="http://schemas.openxmlformats.org/markup-compatibility/2006" xmlns:o="urn:schemas-microsoft-com:office:office" xmlns:r="http://schemas.openxmlformats.org/officeDocument/2006/relationships" xmlns:m="http://schemas.openxmlformats.org/officeDocument/2006/math" xmlns:v="urn:schemas-microsoft-com:vml" xmlns:wp14="http://schemas.microsoft.com/office/word/2010/wordprocessingDrawing" xmlns:wp="http://schemas.openxmlformats.org/drawingml/2006/wordprocessingDrawing" xmlns:w10="urn:schemas-microsoft-com:office:word" xmlns:w="http://schemas.openxmlformats.org/wordprocessingml/2006/main" xmlns:w14="http://schemas.microsoft.com/office/word/2010/wordml" xmlns:w15="http://schemas.microsoft.com/office/word/2012/wordml" xmlns:w16se="http://schemas.microsoft.com/office/word/2015/wordml/symex" xmlns:wpg="http://schemas.microsoft.com/office/word/2010/wordprocessingGroup" xmlns:wpi="http://schemas.microsoft.com/office/word/2010/wordprocessingInk" xmlns:wne="http://schemas.microsoft.com/office/word/2006/wordml" xmlns:wps="http://schemas.microsoft.com/office/word/2010/wordprocessingShape" mc:Ignorable="w14 w15 w16se wp14">
   <w:footnote w:type="separator" w:id="-1">
     <w:p>
       <w:pPr>
@@ -3795,7 +3739,7 @@
 </file>
 
 <file path=word/header1.xml><?xml version="1.0" encoding="utf-8"?>
-<w:hdr xmlns:wpc="http://schemas.microsoft.com/office/word/2010/wordprocessingCanvas" xmlns:cx="http://schemas.microsoft.com/office/drawing/2014/chartex" xmlns:cx1="http://schemas.microsoft.com/office/drawing/2015/9/8/chartex" xmlns:cx2="http://schemas.microsoft.com/office/drawing/2015/10/21/chartex" xmlns:cx3="http://schemas.microsoft.com/office/drawing/2016/5/9/chartex" xmlns:cx4="http://schemas.microsoft.com/office/drawing/2016/5/10/chartex" xmlns:cx5="http://schemas.microsoft.com/office/drawing/2016/5/11/chartex" xmlns:cx6="http://schemas.microsoft.com/office/drawing/2016/5/12/chartex" xmlns:cx7="http://schemas.microsoft.com/office/drawing/2016/5/13/chartex" xmlns:cx8="http://schemas.microsoft.com/office/drawing/2016/5/14/chartex" xmlns:mc="http://schemas.openxmlformats.org/markup-compatibility/2006" xmlns:aink="http://schemas.microsoft.com/office/drawing/2016/ink" xmlns:am3d="http://schemas.microsoft.com/office/drawing/2017/model3d" xmlns:o="urn:schemas-microsoft-com:office:office" xmlns:oel="http://schemas.microsoft.com/office/2019/extlst" xmlns:r="http://schemas.openxmlformats.org/officeDocument/2006/relationships" xmlns:m="http://schemas.openxmlformats.org/officeDocument/2006/math" xmlns:v="urn:schemas-microsoft-com:vml" xmlns:wp14="http://schemas.microsoft.com/office/word/2010/wordprocessingDrawing" xmlns:wp="http://schemas.openxmlformats.org/drawingml/2006/wordprocessingDrawing" xmlns:w10="urn:schemas-microsoft-com:office:word" xmlns:w="http://schemas.openxmlformats.org/wordprocessingml/2006/main" xmlns:w14="http://schemas.microsoft.com/office/word/2010/wordml" xmlns:w15="http://schemas.microsoft.com/office/word/2012/wordml" xmlns:w16cex="http://schemas.microsoft.com/office/word/2018/wordml/cex" xmlns:w16cid="http://schemas.microsoft.com/office/word/2016/wordml/cid" xmlns:w16="http://schemas.microsoft.com/office/word/2018/wordml" xmlns:w16du="http://schemas.microsoft.com/office/word/2023/wordml/word16du" xmlns:w16sdtdh="http://schemas.microsoft.com/office/word/2020/wordml/sdtdatahash" xmlns:w16sdtfl="http://schemas.microsoft.com/office/word/2024/wordml/sdtformatlock" xmlns:w16se="http://schemas.microsoft.com/office/word/2015/wordml/symex" xmlns:wpg="http://schemas.microsoft.com/office/word/2010/wordprocessingGroup" xmlns:wpi="http://schemas.microsoft.com/office/word/2010/wordprocessingInk" xmlns:wne="http://schemas.microsoft.com/office/word/2006/wordml" xmlns:wps="http://schemas.microsoft.com/office/word/2010/wordprocessingShape" mc:Ignorable="w14 w15 w16se w16cid w16 w16cex w16sdtdh w16sdtfl w16du wp14">
+<w:hdr xmlns:wpc="http://schemas.microsoft.com/office/word/2010/wordprocessingCanvas" xmlns:cx="http://schemas.microsoft.com/office/drawing/2014/chartex" xmlns:mc="http://schemas.openxmlformats.org/markup-compatibility/2006" xmlns:o="urn:schemas-microsoft-com:office:office" xmlns:r="http://schemas.openxmlformats.org/officeDocument/2006/relationships" xmlns:m="http://schemas.openxmlformats.org/officeDocument/2006/math" xmlns:v="urn:schemas-microsoft-com:vml" xmlns:wp14="http://schemas.microsoft.com/office/word/2010/wordprocessingDrawing" xmlns:wp="http://schemas.openxmlformats.org/drawingml/2006/wordprocessingDrawing" xmlns:w10="urn:schemas-microsoft-com:office:word" xmlns:w="http://schemas.openxmlformats.org/wordprocessingml/2006/main" xmlns:w14="http://schemas.microsoft.com/office/word/2010/wordml" xmlns:w15="http://schemas.microsoft.com/office/word/2012/wordml" xmlns:w16se="http://schemas.microsoft.com/office/word/2015/wordml/symex" xmlns:wpg="http://schemas.microsoft.com/office/word/2010/wordprocessingGroup" xmlns:wpi="http://schemas.microsoft.com/office/word/2010/wordprocessingInk" xmlns:wne="http://schemas.microsoft.com/office/word/2006/wordml" xmlns:wps="http://schemas.microsoft.com/office/word/2010/wordprocessingShape" mc:Ignorable="w14 w15 w16se wp14">
   <w:p>
     <w:pPr>
       <w:spacing w:line="360" w:lineRule="auto"/>
@@ -3818,7 +3762,7 @@
         <w:color w:val="EE0000"/>
         <w:sz w:val="28"/>
         <w:szCs w:val="28"/>
-        <w:lang w:eastAsia="pt-BR"/>
+        <w:lang w:val="pt-BR" w:eastAsia="pt-BR"/>
       </w:rPr>
       <w:drawing>
         <wp:anchor distT="0" distB="0" distL="114300" distR="114300" simplePos="0" relativeHeight="251658240" behindDoc="1" locked="0" layoutInCell="1" allowOverlap="1" wp14:anchorId="57CFE320" wp14:editId="4B855426">
@@ -3907,7 +3851,7 @@
 </file>
 
 <file path=word/numbering.xml><?xml version="1.0" encoding="utf-8"?>
-<w:numbering xmlns:wpc="http://schemas.microsoft.com/office/word/2010/wordprocessingCanvas" xmlns:cx="http://schemas.microsoft.com/office/drawing/2014/chartex" xmlns:cx1="http://schemas.microsoft.com/office/drawing/2015/9/8/chartex" xmlns:cx2="http://schemas.microsoft.com/office/drawing/2015/10/21/chartex" xmlns:cx3="http://schemas.microsoft.com/office/drawing/2016/5/9/chartex" xmlns:cx4="http://schemas.microsoft.com/office/drawing/2016/5/10/chartex" xmlns:cx5="http://schemas.microsoft.com/office/drawing/2016/5/11/chartex" xmlns:cx6="http://schemas.microsoft.com/office/drawing/2016/5/12/chartex" xmlns:cx7="http://schemas.microsoft.com/office/drawing/2016/5/13/chartex" xmlns:cx8="http://schemas.microsoft.com/office/drawing/2016/5/14/chartex" xmlns:mc="http://schemas.openxmlformats.org/markup-compatibility/2006" xmlns:aink="http://schemas.microsoft.com/office/drawing/2016/ink" xmlns:am3d="http://schemas.microsoft.com/office/drawing/2017/model3d" xmlns:o="urn:schemas-microsoft-com:office:office" xmlns:oel="http://schemas.microsoft.com/office/2019/extlst" xmlns:r="http://schemas.openxmlformats.org/officeDocument/2006/relationships" xmlns:m="http://schemas.openxmlformats.org/officeDocument/2006/math" xmlns:v="urn:schemas-microsoft-com:vml" xmlns:wp14="http://schemas.microsoft.com/office/word/2010/wordprocessingDrawing" xmlns:wp="http://schemas.openxmlformats.org/drawingml/2006/wordprocessingDrawing" xmlns:w10="urn:schemas-microsoft-com:office:word" xmlns:w="http://schemas.openxmlformats.org/wordprocessingml/2006/main" xmlns:w14="http://schemas.microsoft.com/office/word/2010/wordml" xmlns:w15="http://schemas.microsoft.com/office/word/2012/wordml" xmlns:w16cex="http://schemas.microsoft.com/office/word/2018/wordml/cex" xmlns:w16cid="http://schemas.microsoft.com/office/word/2016/wordml/cid" xmlns:w16="http://schemas.microsoft.com/office/word/2018/wordml" xmlns:w16du="http://schemas.microsoft.com/office/word/2023/wordml/word16du" xmlns:w16sdtdh="http://schemas.microsoft.com/office/word/2020/wordml/sdtdatahash" xmlns:w16sdtfl="http://schemas.microsoft.com/office/word/2024/wordml/sdtformatlock" xmlns:w16se="http://schemas.microsoft.com/office/word/2015/wordml/symex" xmlns:wpg="http://schemas.microsoft.com/office/word/2010/wordprocessingGroup" xmlns:wpi="http://schemas.microsoft.com/office/word/2010/wordprocessingInk" xmlns:wne="http://schemas.microsoft.com/office/word/2006/wordml" xmlns:wps="http://schemas.microsoft.com/office/word/2010/wordprocessingShape" mc:Ignorable="w14 w15 w16se w16cid w16 w16cex w16sdtdh w16sdtfl w16du wp14">
+<w:numbering xmlns:wpc="http://schemas.microsoft.com/office/word/2010/wordprocessingCanvas" xmlns:cx="http://schemas.microsoft.com/office/drawing/2014/chartex" xmlns:mc="http://schemas.openxmlformats.org/markup-compatibility/2006" xmlns:o="urn:schemas-microsoft-com:office:office" xmlns:r="http://schemas.openxmlformats.org/officeDocument/2006/relationships" xmlns:m="http://schemas.openxmlformats.org/officeDocument/2006/math" xmlns:v="urn:schemas-microsoft-com:vml" xmlns:wp14="http://schemas.microsoft.com/office/word/2010/wordprocessingDrawing" xmlns:wp="http://schemas.openxmlformats.org/drawingml/2006/wordprocessingDrawing" xmlns:w10="urn:schemas-microsoft-com:office:word" xmlns:w="http://schemas.openxmlformats.org/wordprocessingml/2006/main" xmlns:w14="http://schemas.microsoft.com/office/word/2010/wordml" xmlns:w15="http://schemas.microsoft.com/office/word/2012/wordml" xmlns:w16se="http://schemas.microsoft.com/office/word/2015/wordml/symex" xmlns:wpg="http://schemas.microsoft.com/office/word/2010/wordprocessingGroup" xmlns:wpi="http://schemas.microsoft.com/office/word/2010/wordprocessingInk" xmlns:wne="http://schemas.microsoft.com/office/word/2006/wordml" xmlns:wps="http://schemas.microsoft.com/office/word/2010/wordprocessingShape" mc:Ignorable="w14 w15 w16se wp14">
   <w:abstractNum w:abstractNumId="0" w15:restartNumberingAfterBreak="0">
     <w:nsid w:val="2E5C4358"/>
     <w:multiLevelType w:val="multilevel"/>
@@ -4286,23 +4230,23 @@
       </w:pPr>
     </w:lvl>
   </w:abstractNum>
-  <w:num w:numId="1" w16cid:durableId="1023285275">
+  <w:num w:numId="1">
     <w:abstractNumId w:val="2"/>
   </w:num>
-  <w:num w:numId="2" w16cid:durableId="1549028224">
+  <w:num w:numId="2">
     <w:abstractNumId w:val="3"/>
   </w:num>
-  <w:num w:numId="3" w16cid:durableId="218440323">
+  <w:num w:numId="3">
     <w:abstractNumId w:val="1"/>
   </w:num>
-  <w:num w:numId="4" w16cid:durableId="1971084272">
+  <w:num w:numId="4">
     <w:abstractNumId w:val="0"/>
   </w:num>
 </w:numbering>
 </file>
 
 <file path=word/styles.xml><?xml version="1.0" encoding="utf-8"?>
-<w:styles xmlns:mc="http://schemas.openxmlformats.org/markup-compatibility/2006" xmlns:r="http://schemas.openxmlformats.org/officeDocument/2006/relationships" xmlns:w="http://schemas.openxmlformats.org/wordprocessingml/2006/main" xmlns:w14="http://schemas.microsoft.com/office/word/2010/wordml" xmlns:w15="http://schemas.microsoft.com/office/word/2012/wordml" xmlns:w16cex="http://schemas.microsoft.com/office/word/2018/wordml/cex" xmlns:w16cid="http://schemas.microsoft.com/office/word/2016/wordml/cid" xmlns:w16="http://schemas.microsoft.com/office/word/2018/wordml" xmlns:w16du="http://schemas.microsoft.com/office/word/2023/wordml/word16du" xmlns:w16sdtdh="http://schemas.microsoft.com/office/word/2020/wordml/sdtdatahash" xmlns:w16sdtfl="http://schemas.microsoft.com/office/word/2024/wordml/sdtformatlock" xmlns:w16se="http://schemas.microsoft.com/office/word/2015/wordml/symex" mc:Ignorable="w14 w15 w16se w16cid w16 w16cex w16sdtdh w16sdtfl w16du">
+<w:styles xmlns:mc="http://schemas.openxmlformats.org/markup-compatibility/2006" xmlns:r="http://schemas.openxmlformats.org/officeDocument/2006/relationships" xmlns:w="http://schemas.openxmlformats.org/wordprocessingml/2006/main" xmlns:w14="http://schemas.microsoft.com/office/word/2010/wordml" xmlns:w15="http://schemas.microsoft.com/office/word/2012/wordml" xmlns:w16se="http://schemas.microsoft.com/office/word/2015/wordml/symex" mc:Ignorable="w14 w15 w16se">
   <w:docDefaults>
     <w:rPrDefault>
       <w:rPr>
@@ -4318,7 +4262,7 @@
       </w:pPr>
     </w:pPrDefault>
   </w:docDefaults>
-  <w:latentStyles w:defLockedState="0" w:defUIPriority="99" w:defSemiHidden="0" w:defUnhideWhenUsed="0" w:defQFormat="0" w:count="376">
+  <w:latentStyles w:defLockedState="0" w:defUIPriority="99" w:defSemiHidden="0" w:defUnhideWhenUsed="0" w:defQFormat="0" w:count="371">
     <w:lsdException w:name="Normal" w:uiPriority="0" w:qFormat="1"/>
     <w:lsdException w:name="heading 1" w:uiPriority="9" w:qFormat="1"/>
     <w:lsdException w:name="heading 2" w:semiHidden="1" w:uiPriority="9" w:unhideWhenUsed="1" w:qFormat="1"/>
@@ -4690,11 +4634,6 @@
     <w:lsdException w:name="List Table 5 Dark Accent 6" w:uiPriority="50"/>
     <w:lsdException w:name="List Table 6 Colorful Accent 6" w:uiPriority="51"/>
     <w:lsdException w:name="List Table 7 Colorful Accent 6" w:uiPriority="52"/>
-    <w:lsdException w:name="Mention" w:semiHidden="1" w:unhideWhenUsed="1"/>
-    <w:lsdException w:name="Smart Hyperlink" w:semiHidden="1" w:unhideWhenUsed="1"/>
-    <w:lsdException w:name="Hashtag" w:semiHidden="1" w:unhideWhenUsed="1"/>
-    <w:lsdException w:name="Unresolved Mention" w:semiHidden="1" w:unhideWhenUsed="1"/>
-    <w:lsdException w:name="Smart Link" w:semiHidden="1" w:unhideWhenUsed="1"/>
   </w:latentStyles>
   <w:style w:type="paragraph" w:default="1" w:styleId="Normal">
     <w:name w:val="Normal"/>
@@ -5293,7 +5232,7 @@
 </file>
 
 <file path=customXml/itemProps1.xml><?xml version="1.0" encoding="utf-8"?>
-<ds:datastoreItem xmlns:ds="http://schemas.openxmlformats.org/officeDocument/2006/customXml" ds:itemID="{D74E4E66-3334-4F96-952C-2A464E6334B5}">
+<ds:datastoreItem xmlns:ds="http://schemas.openxmlformats.org/officeDocument/2006/customXml" ds:itemID="{319A3FFB-4E40-434C-ACCC-5357165496DD}">
   <ds:schemaRefs>
     <ds:schemaRef ds:uri="http://schemas.openxmlformats.org/officeDocument/2006/bibliography"/>
   </ds:schemaRefs>

</xml_diff>

<commit_message>
Reverted to commit 97f511e86044599757d2ba7c016aa9d427057119
</commit_message>
<xml_diff>
--- a/public/templates/Template_-_English.docx
+++ b/public/templates/Template_-_English.docx
@@ -1,6 +1,6 @@
 
 <file path=word/document.xml><?xml version="1.0" encoding="utf-8"?>
-<w:document xmlns:wpc="http://schemas.microsoft.com/office/word/2010/wordprocessingCanvas" xmlns:cx="http://schemas.microsoft.com/office/drawing/2014/chartex" xmlns:mc="http://schemas.openxmlformats.org/markup-compatibility/2006" xmlns:o="urn:schemas-microsoft-com:office:office" xmlns:r="http://schemas.openxmlformats.org/officeDocument/2006/relationships" xmlns:m="http://schemas.openxmlformats.org/officeDocument/2006/math" xmlns:v="urn:schemas-microsoft-com:vml" xmlns:wp14="http://schemas.microsoft.com/office/word/2010/wordprocessingDrawing" xmlns:wp="http://schemas.openxmlformats.org/drawingml/2006/wordprocessingDrawing" xmlns:w10="urn:schemas-microsoft-com:office:word" xmlns:w="http://schemas.openxmlformats.org/wordprocessingml/2006/main" xmlns:w14="http://schemas.microsoft.com/office/word/2010/wordml" xmlns:w15="http://schemas.microsoft.com/office/word/2012/wordml" xmlns:w16se="http://schemas.microsoft.com/office/word/2015/wordml/symex" xmlns:wpg="http://schemas.microsoft.com/office/word/2010/wordprocessingGroup" xmlns:wpi="http://schemas.microsoft.com/office/word/2010/wordprocessingInk" xmlns:wne="http://schemas.microsoft.com/office/word/2006/wordml" xmlns:wps="http://schemas.microsoft.com/office/word/2010/wordprocessingShape" mc:Ignorable="w14 w15 w16se wp14">
+<w:document xmlns:wpc="http://schemas.microsoft.com/office/word/2010/wordprocessingCanvas" xmlns:cx="http://schemas.microsoft.com/office/drawing/2014/chartex" xmlns:cx1="http://schemas.microsoft.com/office/drawing/2015/9/8/chartex" xmlns:cx2="http://schemas.microsoft.com/office/drawing/2015/10/21/chartex" xmlns:cx3="http://schemas.microsoft.com/office/drawing/2016/5/9/chartex" xmlns:cx4="http://schemas.microsoft.com/office/drawing/2016/5/10/chartex" xmlns:cx5="http://schemas.microsoft.com/office/drawing/2016/5/11/chartex" xmlns:cx6="http://schemas.microsoft.com/office/drawing/2016/5/12/chartex" xmlns:cx7="http://schemas.microsoft.com/office/drawing/2016/5/13/chartex" xmlns:cx8="http://schemas.microsoft.com/office/drawing/2016/5/14/chartex" xmlns:mc="http://schemas.openxmlformats.org/markup-compatibility/2006" xmlns:aink="http://schemas.microsoft.com/office/drawing/2016/ink" xmlns:am3d="http://schemas.microsoft.com/office/drawing/2017/model3d" xmlns:o="urn:schemas-microsoft-com:office:office" xmlns:oel="http://schemas.microsoft.com/office/2019/extlst" xmlns:r="http://schemas.openxmlformats.org/officeDocument/2006/relationships" xmlns:m="http://schemas.openxmlformats.org/officeDocument/2006/math" xmlns:v="urn:schemas-microsoft-com:vml" xmlns:wp14="http://schemas.microsoft.com/office/word/2010/wordprocessingDrawing" xmlns:wp="http://schemas.openxmlformats.org/drawingml/2006/wordprocessingDrawing" xmlns:w10="urn:schemas-microsoft-com:office:word" xmlns:w="http://schemas.openxmlformats.org/wordprocessingml/2006/main" xmlns:w14="http://schemas.microsoft.com/office/word/2010/wordml" xmlns:w15="http://schemas.microsoft.com/office/word/2012/wordml" xmlns:w16cex="http://schemas.microsoft.com/office/word/2018/wordml/cex" xmlns:w16cid="http://schemas.microsoft.com/office/word/2016/wordml/cid" xmlns:w16="http://schemas.microsoft.com/office/word/2018/wordml" xmlns:w16du="http://schemas.microsoft.com/office/word/2023/wordml/word16du" xmlns:w16sdtdh="http://schemas.microsoft.com/office/word/2020/wordml/sdtdatahash" xmlns:w16sdtfl="http://schemas.microsoft.com/office/word/2024/wordml/sdtformatlock" xmlns:w16se="http://schemas.microsoft.com/office/word/2015/wordml/symex" xmlns:wpg="http://schemas.microsoft.com/office/word/2010/wordprocessingGroup" xmlns:wpi="http://schemas.microsoft.com/office/word/2010/wordprocessingInk" xmlns:wne="http://schemas.microsoft.com/office/word/2006/wordml" xmlns:wps="http://schemas.microsoft.com/office/word/2010/wordprocessingShape" mc:Ignorable="w14 w15 w16se w16cid w16 w16cex w16sdtdh w16sdtfl w16du wp14">
   <w:body>
     <w:p>
       <w:pPr>
@@ -165,6 +165,7 @@
           <w:szCs w:val="20"/>
         </w:rPr>
       </w:pPr>
+      <w:proofErr w:type="gramStart"/>
       <w:r>
         <w:rPr>
           <w:rFonts w:ascii="Arial" w:hAnsi="Arial" w:cs="Arial"/>
@@ -173,13 +174,10 @@
           <w:sz w:val="20"/>
           <w:szCs w:val="20"/>
         </w:rPr>
-        <w:t xml:space="preserve">Affiliation(Institution)  </w:t>
-      </w:r>
-    </w:p>
-    <w:p>
-      <w:pPr>
-        <w:spacing w:after="0" w:line="240" w:lineRule="auto"/>
-        <w:jc w:val="right"/>
+        <w:t>Affiliation(</w:t>
+      </w:r>
+      <w:proofErr w:type="gramEnd"/>
+      <w:r>
         <w:rPr>
           <w:rFonts w:ascii="Arial" w:hAnsi="Arial" w:cs="Arial"/>
           <w:i/>
@@ -187,8 +185,13 @@
           <w:sz w:val="20"/>
           <w:szCs w:val="20"/>
         </w:rPr>
-      </w:pPr>
-      <w:r>
+        <w:t xml:space="preserve">Institution)  </w:t>
+      </w:r>
+    </w:p>
+    <w:p>
+      <w:pPr>
+        <w:spacing w:after="0" w:line="240" w:lineRule="auto"/>
+        <w:jc w:val="right"/>
         <w:rPr>
           <w:rFonts w:ascii="Arial" w:hAnsi="Arial" w:cs="Arial"/>
           <w:i/>
@@ -196,49 +199,8 @@
           <w:sz w:val="20"/>
           <w:szCs w:val="20"/>
         </w:rPr>
-        <w:t>email</w:t>
-      </w:r>
-    </w:p>
-    <w:p>
-      <w:pPr>
-        <w:spacing w:after="0" w:line="240" w:lineRule="auto"/>
-        <w:jc w:val="right"/>
-        <w:rPr>
-          <w:rFonts w:ascii="Arial" w:hAnsi="Arial" w:cs="Arial"/>
-          <w:b/>
-          <w:bCs/>
-          <w:sz w:val="20"/>
-          <w:szCs w:val="20"/>
-        </w:rPr>
-      </w:pPr>
-    </w:p>
-    <w:p>
-      <w:pPr>
-        <w:spacing w:after="0" w:line="240" w:lineRule="auto"/>
-        <w:jc w:val="right"/>
-        <w:rPr>
-          <w:rFonts w:ascii="Arial" w:hAnsi="Arial" w:cs="Arial"/>
-          <w:b/>
-          <w:bCs/>
-          <w:sz w:val="24"/>
-          <w:szCs w:val="24"/>
-        </w:rPr>
-      </w:pPr>
-      <w:r>
-        <w:rPr>
-          <w:rFonts w:ascii="Arial" w:hAnsi="Arial" w:cs="Arial"/>
-          <w:b/>
-          <w:bCs/>
-          <w:sz w:val="24"/>
-          <w:szCs w:val="24"/>
-        </w:rPr>
-        <w:t>Author's Full Name 3</w:t>
-      </w:r>
-    </w:p>
-    <w:p>
-      <w:pPr>
-        <w:spacing w:after="0" w:line="240" w:lineRule="auto"/>
-        <w:jc w:val="right"/>
+      </w:pPr>
+      <w:r>
         <w:rPr>
           <w:rFonts w:ascii="Arial" w:hAnsi="Arial" w:cs="Arial"/>
           <w:i/>
@@ -246,8 +208,49 @@
           <w:sz w:val="20"/>
           <w:szCs w:val="20"/>
         </w:rPr>
-      </w:pPr>
-      <w:r>
+        <w:t>email</w:t>
+      </w:r>
+    </w:p>
+    <w:p>
+      <w:pPr>
+        <w:spacing w:after="0" w:line="240" w:lineRule="auto"/>
+        <w:jc w:val="right"/>
+        <w:rPr>
+          <w:rFonts w:ascii="Arial" w:hAnsi="Arial" w:cs="Arial"/>
+          <w:b/>
+          <w:bCs/>
+          <w:sz w:val="20"/>
+          <w:szCs w:val="20"/>
+        </w:rPr>
+      </w:pPr>
+    </w:p>
+    <w:p>
+      <w:pPr>
+        <w:spacing w:after="0" w:line="240" w:lineRule="auto"/>
+        <w:jc w:val="right"/>
+        <w:rPr>
+          <w:rFonts w:ascii="Arial" w:hAnsi="Arial" w:cs="Arial"/>
+          <w:b/>
+          <w:bCs/>
+          <w:sz w:val="24"/>
+          <w:szCs w:val="24"/>
+        </w:rPr>
+      </w:pPr>
+      <w:r>
+        <w:rPr>
+          <w:rFonts w:ascii="Arial" w:hAnsi="Arial" w:cs="Arial"/>
+          <w:b/>
+          <w:bCs/>
+          <w:sz w:val="24"/>
+          <w:szCs w:val="24"/>
+        </w:rPr>
+        <w:t>Author's Full Name 3</w:t>
+      </w:r>
+    </w:p>
+    <w:p>
+      <w:pPr>
+        <w:spacing w:after="0" w:line="240" w:lineRule="auto"/>
+        <w:jc w:val="right"/>
         <w:rPr>
           <w:rFonts w:ascii="Arial" w:hAnsi="Arial" w:cs="Arial"/>
           <w:i/>
@@ -255,13 +258,9 @@
           <w:sz w:val="20"/>
           <w:szCs w:val="20"/>
         </w:rPr>
-        <w:t xml:space="preserve">Affiliation(Institution)  </w:t>
-      </w:r>
-    </w:p>
-    <w:p>
-      <w:pPr>
-        <w:spacing w:after="0" w:line="240" w:lineRule="auto"/>
-        <w:jc w:val="right"/>
+      </w:pPr>
+      <w:proofErr w:type="gramStart"/>
+      <w:r>
         <w:rPr>
           <w:rFonts w:ascii="Arial" w:hAnsi="Arial" w:cs="Arial"/>
           <w:i/>
@@ -269,7 +268,9 @@
           <w:sz w:val="20"/>
           <w:szCs w:val="20"/>
         </w:rPr>
-      </w:pPr>
+        <w:t>Affiliation(</w:t>
+      </w:r>
+      <w:proofErr w:type="gramEnd"/>
       <w:r>
         <w:rPr>
           <w:rFonts w:ascii="Arial" w:hAnsi="Arial" w:cs="Arial"/>
@@ -278,30 +279,7 @@
           <w:sz w:val="20"/>
           <w:szCs w:val="20"/>
         </w:rPr>
-        <w:t>email</w:t>
-      </w:r>
-    </w:p>
-    <w:p>
-      <w:pPr>
-        <w:spacing w:after="0" w:line="240" w:lineRule="auto"/>
-        <w:jc w:val="right"/>
-        <w:rPr>
-          <w:rFonts w:ascii="Arial" w:hAnsi="Arial" w:cs="Arial"/>
-          <w:b/>
-          <w:bCs/>
-          <w:sz w:val="24"/>
-          <w:szCs w:val="24"/>
-        </w:rPr>
-      </w:pPr>
-      <w:r>
-        <w:rPr>
-          <w:rFonts w:ascii="Arial" w:hAnsi="Arial" w:cs="Arial"/>
-          <w:b/>
-          <w:bCs/>
-          <w:sz w:val="24"/>
-          <w:szCs w:val="24"/>
-        </w:rPr>
-        <w:t>Author's Full Name 4</w:t>
+        <w:t xml:space="preserve">Institution)  </w:t>
       </w:r>
     </w:p>
     <w:p>
@@ -324,7 +302,30 @@
           <w:sz w:val="20"/>
           <w:szCs w:val="20"/>
         </w:rPr>
-        <w:t xml:space="preserve">Filiation </w:t>
+        <w:t>email</w:t>
+      </w:r>
+    </w:p>
+    <w:p>
+      <w:pPr>
+        <w:spacing w:after="0" w:line="240" w:lineRule="auto"/>
+        <w:jc w:val="right"/>
+        <w:rPr>
+          <w:rFonts w:ascii="Arial" w:hAnsi="Arial" w:cs="Arial"/>
+          <w:b/>
+          <w:bCs/>
+          <w:sz w:val="24"/>
+          <w:szCs w:val="24"/>
+        </w:rPr>
+      </w:pPr>
+      <w:r>
+        <w:rPr>
+          <w:rFonts w:ascii="Arial" w:hAnsi="Arial" w:cs="Arial"/>
+          <w:b/>
+          <w:bCs/>
+          <w:sz w:val="24"/>
+          <w:szCs w:val="24"/>
+        </w:rPr>
+        <w:t>Author's Full Name 4</w:t>
       </w:r>
     </w:p>
     <w:p>
@@ -347,9 +348,13 @@
           <w:sz w:val="20"/>
           <w:szCs w:val="20"/>
         </w:rPr>
-        <w:t>E</w:t>
-      </w:r>
-      <w:r>
+        <w:t xml:space="preserve">Filiation </w:t>
+      </w:r>
+    </w:p>
+    <w:p>
+      <w:pPr>
+        <w:spacing w:after="0" w:line="240" w:lineRule="auto"/>
+        <w:jc w:val="right"/>
         <w:rPr>
           <w:rFonts w:ascii="Arial" w:hAnsi="Arial" w:cs="Arial"/>
           <w:i/>
@@ -357,13 +362,8 @@
           <w:sz w:val="20"/>
           <w:szCs w:val="20"/>
         </w:rPr>
-        <w:t>mail</w:t>
-      </w:r>
-    </w:p>
-    <w:p>
-      <w:pPr>
-        <w:spacing w:after="0" w:line="240" w:lineRule="auto"/>
-        <w:jc w:val="right"/>
+      </w:pPr>
+      <w:r>
         <w:rPr>
           <w:rFonts w:ascii="Arial" w:hAnsi="Arial" w:cs="Arial"/>
           <w:i/>
@@ -371,23 +371,13 @@
           <w:sz w:val="20"/>
           <w:szCs w:val="20"/>
         </w:rPr>
-      </w:pPr>
-      <w:r>
-        <w:rPr>
-          <w:rFonts w:ascii="Arial" w:hAnsi="Arial" w:cs="Arial"/>
-          <w:i/>
-          <w:iCs/>
-          <w:sz w:val="20"/>
-          <w:szCs w:val="20"/>
-          <w:highlight w:val="yellow"/>
-        </w:rPr>
-        <w:t>In exceptional cases, papers with up to 7 authors can be submitted.</w:t>
-      </w:r>
-    </w:p>
-    <w:p>
-      <w:pPr>
-        <w:spacing w:after="0" w:line="240" w:lineRule="auto"/>
-        <w:jc w:val="right"/>
+        <w:t>email</w:t>
+      </w:r>
+    </w:p>
+    <w:p>
+      <w:pPr>
+        <w:spacing w:after="0" w:line="240" w:lineRule="auto"/>
+        <w:jc w:val="both"/>
         <w:rPr>
           <w:rFonts w:ascii="Arial" w:hAnsi="Arial" w:cs="Arial"/>
           <w:b/>
@@ -647,16 +637,24 @@
           <w:sz w:val="24"/>
           <w:szCs w:val="24"/>
         </w:rPr>
+        <w:t>Presentation of the theme:</w:t>
+      </w:r>
+      <w:r>
+        <w:rPr>
+          <w:rFonts w:ascii="Arial" w:hAnsi="Arial" w:cs="Arial"/>
+          <w:sz w:val="24"/>
+          <w:szCs w:val="24"/>
+        </w:rPr>
+        <w:t xml:space="preserve"> the first step of the introduction is the presentation of the theme that was studied. It is important that this part is written clearly and </w:t>
+      </w:r>
+      <w:r>
+        <w:rPr>
+          <w:rFonts w:ascii="Arial" w:hAnsi="Arial" w:cs="Arial"/>
+          <w:sz w:val="24"/>
+          <w:szCs w:val="24"/>
+        </w:rPr>
         <w:lastRenderedPageBreak/>
-        <w:t>Presentation of the theme:</w:t>
-      </w:r>
-      <w:r>
-        <w:rPr>
-          <w:rFonts w:ascii="Arial" w:hAnsi="Arial" w:cs="Arial"/>
-          <w:sz w:val="24"/>
-          <w:szCs w:val="24"/>
-        </w:rPr>
-        <w:t xml:space="preserve"> the first step of the introduction is the presentation of the theme that was studied. It is important that this part is written clearly and objectively, so that the reader can immediately understand what will be covered in the article.</w:t>
+        <w:t>objectively, so that the reader can immediately understand what will be covered in the article.</w:t>
       </w:r>
     </w:p>
     <w:p>
@@ -686,7 +684,43 @@
           <w:sz w:val="24"/>
           <w:szCs w:val="24"/>
         </w:rPr>
-        <w:t xml:space="preserve"> next, the researcher must present the relevance of the theme. It is important to highlight the importance of the subject in the area of research in which it is inserted, as well as the possible impacts of the work on society in general.</w:t>
+        <w:t xml:space="preserve"> next, the researcher must present the relevance of the theme. It is important to highlight the importance of the subject </w:t>
+      </w:r>
+      <w:proofErr w:type="gramStart"/>
+      <w:r>
+        <w:rPr>
+          <w:rFonts w:ascii="Arial" w:hAnsi="Arial" w:cs="Arial"/>
+          <w:sz w:val="24"/>
+          <w:szCs w:val="24"/>
+        </w:rPr>
+        <w:t>in the area of</w:t>
+      </w:r>
+      <w:proofErr w:type="gramEnd"/>
+      <w:r>
+        <w:rPr>
+          <w:rFonts w:ascii="Arial" w:hAnsi="Arial" w:cs="Arial"/>
+          <w:sz w:val="24"/>
+          <w:szCs w:val="24"/>
+        </w:rPr>
+        <w:t xml:space="preserve"> research in which it is inserted, as well as the possible impacts of </w:t>
+      </w:r>
+      <w:proofErr w:type="gramStart"/>
+      <w:r>
+        <w:rPr>
+          <w:rFonts w:ascii="Arial" w:hAnsi="Arial" w:cs="Arial"/>
+          <w:sz w:val="24"/>
+          <w:szCs w:val="24"/>
+        </w:rPr>
+        <w:t>the work</w:t>
+      </w:r>
+      <w:proofErr w:type="gramEnd"/>
+      <w:r>
+        <w:rPr>
+          <w:rFonts w:ascii="Arial" w:hAnsi="Arial" w:cs="Arial"/>
+          <w:sz w:val="24"/>
+          <w:szCs w:val="24"/>
+        </w:rPr>
+        <w:t xml:space="preserve"> on society in general.</w:t>
       </w:r>
     </w:p>
     <w:p>
@@ -731,7 +765,25 @@
           <w:sz w:val="24"/>
           <w:szCs w:val="24"/>
         </w:rPr>
-        <w:t>Remember that the introduction is the first part of the work that the reader will read, so it is important that it is clear, objective, and instigates the reader's curiosity. Try to present the topic in an interesting and attractive way, and use arguments that justify the importance of the research and its contribution to the area of study.</w:t>
+        <w:t xml:space="preserve">Remember that the introduction is the first part of the work that the reader will read, so it is important that it is clear, objective, and instigates the reader's curiosity. Try to present the topic in an interesting and attractive </w:t>
+      </w:r>
+      <w:proofErr w:type="gramStart"/>
+      <w:r>
+        <w:rPr>
+          <w:rFonts w:ascii="Arial" w:hAnsi="Arial" w:cs="Arial"/>
+          <w:sz w:val="24"/>
+          <w:szCs w:val="24"/>
+        </w:rPr>
+        <w:t>way, and</w:t>
+      </w:r>
+      <w:proofErr w:type="gramEnd"/>
+      <w:r>
+        <w:rPr>
+          <w:rFonts w:ascii="Arial" w:hAnsi="Arial" w:cs="Arial"/>
+          <w:sz w:val="24"/>
+          <w:szCs w:val="24"/>
+        </w:rPr>
+        <w:t xml:space="preserve"> use arguments that justify the importance of the research and its contribution to the area of study.</w:t>
       </w:r>
     </w:p>
     <w:p>
@@ -787,7 +839,7 @@
           <w:sz w:val="24"/>
           <w:szCs w:val="24"/>
         </w:rPr>
-        <w:t xml:space="preserve">The theoretical framework is an important section, as it presents the authors, books, theoretical currents, documents and sources in general that support the research. In this part of the work, the researcher must demonstrate in-depth knowledge of the existing literature on the topic studied, making a critical analysis of the relevant contributions to the development of the study. It is important to identify the key theories and concepts that underpin the investigation, showing how they relate to the research objectives. The selection of sources should be judicious, including classic and contemporary works that offer different perspectives on the subject. Legal documents, technical reports and articles from scientific journals are also essential to enrich the theoretical framework and ensure the robustness of the work. The researcher should discuss how these theoretical resources have been applied in previous studies, highlighting the gaps that the research intends to fill. In addition, it is essential to situate the research in the broader academic context, explaining its relevance and potential contribution to the area of study. When elaborating the theoretical framework, a clear and objective language should be adopted, avoiding jargon and excessively technical terms, to ensure that the reader easily understands the theoretical bases of the work. </w:t>
+        <w:t xml:space="preserve">The theoretical framework is an important section, as it presents the authors, books, theoretical currents, documents and sources in general that support the research. In this part of the work, the researcher must demonstrate in-depth knowledge of the existing literature on the topic studied, making a critical analysis of the relevant contributions to the development of the study. It is important to identify the key theories and concepts that underpin the investigation, showing how they relate to the research objectives. The selection of sources should be judicious, including classic and contemporary works that offer different perspectives on the subject. Legal documents, technical reports and articles from scientific journals are also essential to enrich the theoretical framework and ensure the robustness of the work. The researcher should discuss how these theoretical resources have been applied in previous studies, highlighting the gaps that the research intends to fill. In addition, it is essential to situate the research in the broader academic context, explaining its relevance and potential contribution to the area of study. When elaborating the theoretical framework, a clear and objective language should be adopted, avoiding jargon and excessively technical terms, to ensure that the reader easily understands the theoretical bases of the work. It is equally important that sources are cited in accordance with appropriate reference standards, ensuring the credibility and academic integrity of the research. In this way, </w:t>
       </w:r>
       <w:r>
         <w:rPr>
@@ -796,7 +848,25 @@
           <w:szCs w:val="24"/>
         </w:rPr>
         <w:lastRenderedPageBreak/>
-        <w:t>It is equally important that sources are cited in accordance with appropriate reference standards, ensuring the credibility and academic integrity of the research. In this way, the theoretical framework not only supports the argumentative structure of the work, but also demonstrates the researcher's ability to critically dialogue with the existing literature and contribute significantly to the advancement of knowledge in the area.</w:t>
+        <w:t xml:space="preserve">the theoretical framework not only supports the argumentative structure of the </w:t>
+      </w:r>
+      <w:proofErr w:type="gramStart"/>
+      <w:r>
+        <w:rPr>
+          <w:rFonts w:ascii="Arial" w:hAnsi="Arial" w:cs="Arial"/>
+          <w:sz w:val="24"/>
+          <w:szCs w:val="24"/>
+        </w:rPr>
+        <w:t>work, but</w:t>
+      </w:r>
+      <w:proofErr w:type="gramEnd"/>
+      <w:r>
+        <w:rPr>
+          <w:rFonts w:ascii="Arial" w:hAnsi="Arial" w:cs="Arial"/>
+          <w:sz w:val="24"/>
+          <w:szCs w:val="24"/>
+        </w:rPr>
+        <w:t xml:space="preserve"> also demonstrates the researcher's ability to critically dialogue with the existing literature and contribute significantly to the advancement of knowledge in the area.</w:t>
       </w:r>
     </w:p>
     <w:p>
@@ -1295,7 +1365,25 @@
           <w:sz w:val="24"/>
           <w:szCs w:val="24"/>
         </w:rPr>
-        <w:t xml:space="preserve">The tables follow the same format as the tables. The frames do not bring data or numbers, but texts, </w:t>
+        <w:t xml:space="preserve">The tables follow the same format as the tables. The frames do not bring data or numbers, but </w:t>
+      </w:r>
+      <w:proofErr w:type="gramStart"/>
+      <w:r>
+        <w:rPr>
+          <w:rFonts w:ascii="Arial" w:hAnsi="Arial" w:cs="Arial"/>
+          <w:sz w:val="24"/>
+          <w:szCs w:val="24"/>
+        </w:rPr>
+        <w:t>texts,</w:t>
+      </w:r>
+      <w:proofErr w:type="gramEnd"/>
+      <w:r>
+        <w:rPr>
+          <w:rFonts w:ascii="Arial" w:hAnsi="Arial" w:cs="Arial"/>
+          <w:sz w:val="24"/>
+          <w:szCs w:val="24"/>
+        </w:rPr>
+        <w:t xml:space="preserve"> </w:t>
       </w:r>
       <w:r>
         <w:rPr>
@@ -1336,7 +1424,6 @@
           <w:noProof/>
           <w:sz w:val="20"/>
           <w:szCs w:val="20"/>
-          <w:lang w:val="pt-BR" w:eastAsia="pt-BR"/>
         </w:rPr>
         <w:drawing>
           <wp:anchor distT="0" distB="0" distL="114300" distR="114300" simplePos="0" relativeHeight="251658240" behindDoc="0" locked="0" layoutInCell="1" allowOverlap="1" wp14:anchorId="1B3FDD16" wp14:editId="04D274EA">
@@ -1761,8 +1848,8 @@
           <w:noProof/>
           <w:sz w:val="24"/>
           <w:szCs w:val="24"/>
-          <w:lang w:val="pt-BR" w:eastAsia="pt-BR"/>
-        </w:rPr>
+        </w:rPr>
+        <w:lastRenderedPageBreak/>
         <w:drawing>
           <wp:inline distT="0" distB="0" distL="0" distR="0" wp14:anchorId="3EEBCF02" wp14:editId="77714AA7">
             <wp:extent cx="4822825" cy="3438525"/>
@@ -2006,25 +2093,7 @@
           <w:sz w:val="24"/>
           <w:szCs w:val="24"/>
         </w:rPr>
-        <w:t xml:space="preserve"> and </w:t>
-      </w:r>
-      <w:proofErr w:type="spellStart"/>
-      <w:r>
-        <w:rPr>
-          <w:rFonts w:ascii="Arial" w:hAnsi="Arial" w:cs="Arial"/>
-          <w:sz w:val="24"/>
-          <w:szCs w:val="24"/>
-        </w:rPr>
-        <w:t>Sapiro</w:t>
-      </w:r>
-      <w:proofErr w:type="spellEnd"/>
-      <w:r>
-        <w:rPr>
-          <w:rFonts w:ascii="Arial" w:hAnsi="Arial" w:cs="Arial"/>
-          <w:sz w:val="24"/>
-          <w:szCs w:val="24"/>
-        </w:rPr>
-        <w:t xml:space="preserve"> (2003, p. 45), "strategic planning is a continuous process, which seeks to adapt the organization to external and internal changes in order to achieve its objectives efficiently and effectively"</w:t>
+        <w:t xml:space="preserve"> and Sapiro (2003, p. 45), "strategic planning is a continuous process, which seeks to adapt the organization to external and internal changes in order to achieve its objectives efficiently and effectively"</w:t>
       </w:r>
     </w:p>
     <w:p>
@@ -2272,7 +2341,25 @@
           <w:sz w:val="24"/>
           <w:szCs w:val="24"/>
         </w:rPr>
-        <w:t>The methodology in a scientific article refers to the procedures, techniques, and tools used to collect, analyze, and interpret the data that were used to answer the research problem and achieve the established objectives. The choice of methodology depends on the type of research to be carried out and the proposed objectives. There are several methodologies, such as bibliographic research, field research, experimental research, among others. In the methodology, the stages of the research should be described, from data collection to analysis and interpretation of the results. It is important that the methodology is detailed and clear, so that other researchers can replicate the study. In addition, it is essential that the methodology chosen is adequate to respond to the research problem and achieve the proposed objectives. Methodology is a fundamental part of a scientific article, as its proper choice and description allow the validation of the results obtained and the reliability of the study as a whole.</w:t>
+        <w:t xml:space="preserve">The methodology in a scientific article refers to the procedures, techniques, and tools used to collect, analyze, and interpret the data that were used to answer the research problem and achieve the established objectives. The choice of methodology depends on the type of research to be carried out and the proposed objectives. There are several methodologies, such as bibliographic research, field research, experimental research, among others. In the methodology, the stages of the research should be described, from data collection to analysis and interpretation of the results. It is important that the methodology is detailed and clear, so that other researchers can replicate the study. In addition, it is essential that the methodology chosen is adequate to respond to the research problem and achieve the proposed objectives. Methodology is a fundamental part of a scientific article, as its proper choice and description allow the validation of the results obtained and the reliability of the </w:t>
+      </w:r>
+      <w:proofErr w:type="gramStart"/>
+      <w:r>
+        <w:rPr>
+          <w:rFonts w:ascii="Arial" w:hAnsi="Arial" w:cs="Arial"/>
+          <w:sz w:val="24"/>
+          <w:szCs w:val="24"/>
+        </w:rPr>
+        <w:t>study as a whole</w:t>
+      </w:r>
+      <w:proofErr w:type="gramEnd"/>
+      <w:r>
+        <w:rPr>
+          <w:rFonts w:ascii="Arial" w:hAnsi="Arial" w:cs="Arial"/>
+          <w:sz w:val="24"/>
+          <w:szCs w:val="24"/>
+        </w:rPr>
+        <w:t>.</w:t>
       </w:r>
     </w:p>
     <w:p>
@@ -2786,61 +2873,18 @@
           <w:rFonts w:ascii="Arial" w:hAnsi="Arial" w:cs="Arial"/>
           <w:sz w:val="24"/>
           <w:szCs w:val="24"/>
-          <w:lang w:val="pt-BR"/>
-        </w:rPr>
-        <w:t xml:space="preserve">DE MORAES, Dênis; RAMONET, </w:t>
-      </w:r>
-      <w:proofErr w:type="spellStart"/>
-      <w:r>
-        <w:rPr>
-          <w:rFonts w:ascii="Arial" w:hAnsi="Arial" w:cs="Arial"/>
-          <w:sz w:val="24"/>
-          <w:szCs w:val="24"/>
-          <w:lang w:val="pt-BR"/>
-        </w:rPr>
-        <w:t>Ignacio</w:t>
-      </w:r>
-      <w:proofErr w:type="spellEnd"/>
-      <w:r>
-        <w:rPr>
-          <w:rFonts w:ascii="Arial" w:hAnsi="Arial" w:cs="Arial"/>
-          <w:sz w:val="24"/>
-          <w:szCs w:val="24"/>
-          <w:lang w:val="pt-BR"/>
-        </w:rPr>
-        <w:t xml:space="preserve">; SERRANO, Pascual. </w:t>
-      </w:r>
-      <w:r>
-        <w:rPr>
-          <w:rFonts w:ascii="Arial" w:hAnsi="Arial" w:cs="Arial"/>
-          <w:b/>
-          <w:bCs/>
-          <w:sz w:val="24"/>
-          <w:szCs w:val="24"/>
-        </w:rPr>
-        <w:t xml:space="preserve">Media, power and </w:t>
-      </w:r>
-      <w:proofErr w:type="spellStart"/>
-      <w:r>
-        <w:rPr>
-          <w:rFonts w:ascii="Arial" w:hAnsi="Arial" w:cs="Arial"/>
-          <w:b/>
-          <w:bCs/>
-          <w:sz w:val="24"/>
-          <w:szCs w:val="24"/>
-        </w:rPr>
-        <w:t>counterpower</w:t>
-      </w:r>
-      <w:proofErr w:type="spellEnd"/>
-      <w:r>
-        <w:rPr>
-          <w:rFonts w:ascii="Arial" w:hAnsi="Arial" w:cs="Arial"/>
-          <w:b/>
-          <w:bCs/>
-          <w:sz w:val="24"/>
-          <w:szCs w:val="24"/>
-        </w:rPr>
-        <w:t>: from monopolistic concentration to the democratization of communication</w:t>
+        </w:rPr>
+        <w:t xml:space="preserve">DE MORAES, Dênis; RAMONET, Ignacio; SERRANO, Pascual. </w:t>
+      </w:r>
+      <w:r>
+        <w:rPr>
+          <w:rFonts w:ascii="Arial" w:hAnsi="Arial" w:cs="Arial"/>
+          <w:b/>
+          <w:bCs/>
+          <w:sz w:val="24"/>
+          <w:szCs w:val="24"/>
+        </w:rPr>
+        <w:t>Media, power and counterpower: from monopolistic concentration to the democratization of communication</w:t>
       </w:r>
       <w:r>
         <w:rPr>
@@ -3029,7 +3073,23 @@
           <w:rFonts w:ascii="Arial" w:hAnsi="Arial" w:cs="Arial"/>
           <w:lang w:val="en-US"/>
         </w:rPr>
-        <w:t xml:space="preserve"> Article title: subtitle (if any). </w:t>
+        <w:t xml:space="preserve"> Article title: </w:t>
+      </w:r>
+      <w:proofErr w:type="gramStart"/>
+      <w:r>
+        <w:rPr>
+          <w:rFonts w:ascii="Arial" w:hAnsi="Arial" w:cs="Arial"/>
+          <w:lang w:val="en-US"/>
+        </w:rPr>
+        <w:t>subtitle</w:t>
+      </w:r>
+      <w:proofErr w:type="gramEnd"/>
+      <w:r>
+        <w:rPr>
+          <w:rFonts w:ascii="Arial" w:hAnsi="Arial" w:cs="Arial"/>
+          <w:lang w:val="en-US"/>
+        </w:rPr>
+        <w:t xml:space="preserve"> (if any). </w:t>
       </w:r>
       <w:r>
         <w:rPr>
@@ -3218,68 +3278,79 @@
           <w:rFonts w:ascii="Arial" w:hAnsi="Arial" w:cs="Arial"/>
           <w:b w:val="0"/>
           <w:bCs w:val="0"/>
+          <w:lang w:val="en-US"/>
         </w:rPr>
         <w:t>ALMEIDA, Fernanda Souza; PEREIRA, Lucas Silva.</w:t>
       </w:r>
       <w:r>
         <w:rPr>
           <w:rFonts w:ascii="Arial" w:hAnsi="Arial" w:cs="Arial"/>
+          <w:lang w:val="en-US"/>
+        </w:rPr>
+        <w:t xml:space="preserve"> Evaluation of learning in virtual environments: challenges and possibilities. In: INTERNATIONAL CONGRESS OF DISTANCE EDUCATION, 8., 2019, </w:t>
+      </w:r>
+      <w:proofErr w:type="spellStart"/>
+      <w:r>
+        <w:rPr>
+          <w:rFonts w:ascii="Arial" w:hAnsi="Arial" w:cs="Arial"/>
+          <w:lang w:val="en-US"/>
+        </w:rPr>
+        <w:t>Florianópolis</w:t>
+      </w:r>
+      <w:proofErr w:type="spellEnd"/>
+      <w:r>
+        <w:rPr>
+          <w:rFonts w:ascii="Arial" w:hAnsi="Arial" w:cs="Arial"/>
+          <w:lang w:val="en-US"/>
+        </w:rPr>
+        <w:t xml:space="preserve">. </w:t>
+      </w:r>
+      <w:r>
+        <w:rPr>
+          <w:rStyle w:val="nfase"/>
+          <w:rFonts w:ascii="Arial" w:hAnsi="Arial" w:cs="Arial"/>
+          <w:lang w:val="en-US"/>
+        </w:rPr>
+        <w:t>Annals...</w:t>
+      </w:r>
+      <w:r>
+        <w:rPr>
+          <w:rFonts w:ascii="Arial" w:hAnsi="Arial" w:cs="Arial"/>
+          <w:lang w:val="en-US"/>
         </w:rPr>
         <w:t xml:space="preserve"> </w:t>
       </w:r>
+      <w:proofErr w:type="spellStart"/>
       <w:r>
         <w:rPr>
           <w:rFonts w:ascii="Arial" w:hAnsi="Arial" w:cs="Arial"/>
           <w:lang w:val="en-US"/>
         </w:rPr>
-        <w:t xml:space="preserve">Evaluation of learning in virtual environments: challenges and possibilities. In: INTERNATIONAL CONGRESS OF DISTANCE EDUCATION, 8., 2019, </w:t>
-      </w:r>
-      <w:proofErr w:type="spellStart"/>
+        <w:t>Florianópolis</w:t>
+      </w:r>
+      <w:proofErr w:type="spellEnd"/>
       <w:r>
         <w:rPr>
           <w:rFonts w:ascii="Arial" w:hAnsi="Arial" w:cs="Arial"/>
           <w:lang w:val="en-US"/>
         </w:rPr>
-        <w:t>Florianópolis</w:t>
-      </w:r>
-      <w:proofErr w:type="spellEnd"/>
+        <w:t xml:space="preserve">: Brazilian Association of Distance Education, 2019. </w:t>
+      </w:r>
+      <w:proofErr w:type="gramStart"/>
       <w:r>
         <w:rPr>
           <w:rFonts w:ascii="Arial" w:hAnsi="Arial" w:cs="Arial"/>
           <w:lang w:val="en-US"/>
         </w:rPr>
-        <w:t xml:space="preserve">. </w:t>
-      </w:r>
-      <w:r>
-        <w:rPr>
-          <w:rStyle w:val="nfase"/>
+        <w:t>p. 145</w:t>
+      </w:r>
+      <w:proofErr w:type="gramEnd"/>
+      <w:r>
+        <w:rPr>
           <w:rFonts w:ascii="Arial" w:hAnsi="Arial" w:cs="Arial"/>
           <w:lang w:val="en-US"/>
         </w:rPr>
-        <w:t>Annals...</w:t>
-      </w:r>
-      <w:r>
-        <w:rPr>
-          <w:rFonts w:ascii="Arial" w:hAnsi="Arial" w:cs="Arial"/>
-          <w:lang w:val="en-US"/>
-        </w:rPr>
-        <w:t xml:space="preserve"> </w:t>
-      </w:r>
-      <w:proofErr w:type="spellStart"/>
-      <w:r>
-        <w:rPr>
-          <w:rFonts w:ascii="Arial" w:hAnsi="Arial" w:cs="Arial"/>
-          <w:lang w:val="en-US"/>
-        </w:rPr>
-        <w:t>Florianópolis</w:t>
-      </w:r>
-      <w:proofErr w:type="spellEnd"/>
-      <w:r>
-        <w:rPr>
-          <w:rFonts w:ascii="Arial" w:hAnsi="Arial" w:cs="Arial"/>
-          <w:lang w:val="en-US"/>
-        </w:rPr>
-        <w:t>: Brazilian Association of Distance Education, 2019. p. 145-158.</w:t>
+        <w:t>-158.</w:t>
       </w:r>
     </w:p>
     <w:p>
@@ -3447,7 +3518,25 @@
           <w:sz w:val="24"/>
           <w:szCs w:val="24"/>
         </w:rPr>
-        <w:t xml:space="preserve"> Dissertation title: subtitle (if any). Year of defense. Dissertation (Master's degree in [name of program or field]) – Name of the institution, place of the institution, year.</w:t>
+        <w:t xml:space="preserve"> Dissertation title: subtitle (if any). Year of defense. Dissertation (</w:t>
+      </w:r>
+      <w:proofErr w:type="gramStart"/>
+      <w:r>
+        <w:rPr>
+          <w:rFonts w:ascii="Arial" w:hAnsi="Arial" w:cs="Arial"/>
+          <w:sz w:val="24"/>
+          <w:szCs w:val="24"/>
+        </w:rPr>
+        <w:t>Master's</w:t>
+      </w:r>
+      <w:proofErr w:type="gramEnd"/>
+      <w:r>
+        <w:rPr>
+          <w:rFonts w:ascii="Arial" w:hAnsi="Arial" w:cs="Arial"/>
+          <w:sz w:val="24"/>
+          <w:szCs w:val="24"/>
+        </w:rPr>
+        <w:t xml:space="preserve"> degree in [name of program or field]) – Name of the institution, place of the institution, year.</w:t>
       </w:r>
     </w:p>
     <w:p>
@@ -3600,8 +3689,10 @@
         <w:jc w:val="both"/>
         <w:rPr>
           <w:rFonts w:ascii="Arial" w:hAnsi="Arial" w:cs="Arial"/>
-          <w:sz w:val="24"/>
-          <w:szCs w:val="24"/>
+          <w:b/>
+          <w:sz w:val="24"/>
+          <w:szCs w:val="24"/>
+          <w:lang w:val="pt-BR"/>
         </w:rPr>
       </w:pPr>
       <w:r>
@@ -3642,41 +3733,6 @@
         <w:t>. Accessed on: June 22, 2025.</w:t>
       </w:r>
     </w:p>
-    <w:p>
-      <w:pPr>
-        <w:spacing w:after="0" w:line="240" w:lineRule="auto"/>
-        <w:jc w:val="both"/>
-        <w:rPr>
-          <w:rFonts w:ascii="Arial" w:hAnsi="Arial" w:cs="Arial"/>
-          <w:sz w:val="24"/>
-          <w:szCs w:val="24"/>
-        </w:rPr>
-      </w:pPr>
-    </w:p>
-    <w:p>
-      <w:pPr>
-        <w:spacing w:after="0" w:line="240" w:lineRule="auto"/>
-        <w:jc w:val="both"/>
-        <w:rPr>
-          <w:rFonts w:ascii="Arial" w:hAnsi="Arial" w:cs="Arial"/>
-          <w:b/>
-          <w:sz w:val="24"/>
-          <w:szCs w:val="24"/>
-        </w:rPr>
-      </w:pPr>
-      <w:bookmarkStart w:id="0" w:name="_GoBack"/>
-      <w:bookmarkEnd w:id="0"/>
-      <w:r>
-        <w:rPr>
-          <w:rFonts w:ascii="Arial" w:hAnsi="Arial" w:cs="Arial"/>
-          <w:b/>
-          <w:sz w:val="24"/>
-          <w:szCs w:val="24"/>
-          <w:highlight w:val="yellow"/>
-        </w:rPr>
-        <w:t>This paper must have 8 (minimum) to 12 (maximum) pages with references.</w:t>
-      </w:r>
-    </w:p>
     <w:sectPr>
       <w:headerReference w:type="default" r:id="rId11"/>
       <w:pgSz w:w="11907" w:h="16840" w:code="9"/>
@@ -3689,7 +3745,7 @@
 </file>
 
 <file path=word/endnotes.xml><?xml version="1.0" encoding="utf-8"?>
-<w:endnotes xmlns:wpc="http://schemas.microsoft.com/office/word/2010/wordprocessingCanvas" xmlns:cx="http://schemas.microsoft.com/office/drawing/2014/chartex" xmlns:mc="http://schemas.openxmlformats.org/markup-compatibility/2006" xmlns:o="urn:schemas-microsoft-com:office:office" xmlns:r="http://schemas.openxmlformats.org/officeDocument/2006/relationships" xmlns:m="http://schemas.openxmlformats.org/officeDocument/2006/math" xmlns:v="urn:schemas-microsoft-com:vml" xmlns:wp14="http://schemas.microsoft.com/office/word/2010/wordprocessingDrawing" xmlns:wp="http://schemas.openxmlformats.org/drawingml/2006/wordprocessingDrawing" xmlns:w10="urn:schemas-microsoft-com:office:word" xmlns:w="http://schemas.openxmlformats.org/wordprocessingml/2006/main" xmlns:w14="http://schemas.microsoft.com/office/word/2010/wordml" xmlns:w15="http://schemas.microsoft.com/office/word/2012/wordml" xmlns:w16se="http://schemas.microsoft.com/office/word/2015/wordml/symex" xmlns:wpg="http://schemas.microsoft.com/office/word/2010/wordprocessingGroup" xmlns:wpi="http://schemas.microsoft.com/office/word/2010/wordprocessingInk" xmlns:wne="http://schemas.microsoft.com/office/word/2006/wordml" xmlns:wps="http://schemas.microsoft.com/office/word/2010/wordprocessingShape" mc:Ignorable="w14 w15 w16se wp14">
+<w:endnotes xmlns:wpc="http://schemas.microsoft.com/office/word/2010/wordprocessingCanvas" xmlns:cx="http://schemas.microsoft.com/office/drawing/2014/chartex" xmlns:cx1="http://schemas.microsoft.com/office/drawing/2015/9/8/chartex" xmlns:cx2="http://schemas.microsoft.com/office/drawing/2015/10/21/chartex" xmlns:cx3="http://schemas.microsoft.com/office/drawing/2016/5/9/chartex" xmlns:cx4="http://schemas.microsoft.com/office/drawing/2016/5/10/chartex" xmlns:cx5="http://schemas.microsoft.com/office/drawing/2016/5/11/chartex" xmlns:cx6="http://schemas.microsoft.com/office/drawing/2016/5/12/chartex" xmlns:cx7="http://schemas.microsoft.com/office/drawing/2016/5/13/chartex" xmlns:cx8="http://schemas.microsoft.com/office/drawing/2016/5/14/chartex" xmlns:mc="http://schemas.openxmlformats.org/markup-compatibility/2006" xmlns:aink="http://schemas.microsoft.com/office/drawing/2016/ink" xmlns:am3d="http://schemas.microsoft.com/office/drawing/2017/model3d" xmlns:o="urn:schemas-microsoft-com:office:office" xmlns:oel="http://schemas.microsoft.com/office/2019/extlst" xmlns:r="http://schemas.openxmlformats.org/officeDocument/2006/relationships" xmlns:m="http://schemas.openxmlformats.org/officeDocument/2006/math" xmlns:v="urn:schemas-microsoft-com:vml" xmlns:wp14="http://schemas.microsoft.com/office/word/2010/wordprocessingDrawing" xmlns:wp="http://schemas.openxmlformats.org/drawingml/2006/wordprocessingDrawing" xmlns:w10="urn:schemas-microsoft-com:office:word" xmlns:w="http://schemas.openxmlformats.org/wordprocessingml/2006/main" xmlns:w14="http://schemas.microsoft.com/office/word/2010/wordml" xmlns:w15="http://schemas.microsoft.com/office/word/2012/wordml" xmlns:w16cex="http://schemas.microsoft.com/office/word/2018/wordml/cex" xmlns:w16cid="http://schemas.microsoft.com/office/word/2016/wordml/cid" xmlns:w16="http://schemas.microsoft.com/office/word/2018/wordml" xmlns:w16du="http://schemas.microsoft.com/office/word/2023/wordml/word16du" xmlns:w16sdtdh="http://schemas.microsoft.com/office/word/2020/wordml/sdtdatahash" xmlns:w16sdtfl="http://schemas.microsoft.com/office/word/2024/wordml/sdtformatlock" xmlns:w16se="http://schemas.microsoft.com/office/word/2015/wordml/symex" xmlns:wpg="http://schemas.microsoft.com/office/word/2010/wordprocessingGroup" xmlns:wpi="http://schemas.microsoft.com/office/word/2010/wordprocessingInk" xmlns:wne="http://schemas.microsoft.com/office/word/2006/wordml" xmlns:wps="http://schemas.microsoft.com/office/word/2010/wordprocessingShape" mc:Ignorable="w14 w15 w16se w16cid w16 w16cex w16sdtdh w16sdtfl w16du wp14">
   <w:endnote w:type="separator" w:id="-1">
     <w:p>
       <w:pPr>
@@ -3714,7 +3770,7 @@
 </file>
 
 <file path=word/footnotes.xml><?xml version="1.0" encoding="utf-8"?>
-<w:footnotes xmlns:wpc="http://schemas.microsoft.com/office/word/2010/wordprocessingCanvas" xmlns:cx="http://schemas.microsoft.com/office/drawing/2014/chartex" xmlns:mc="http://schemas.openxmlformats.org/markup-compatibility/2006" xmlns:o="urn:schemas-microsoft-com:office:office" xmlns:r="http://schemas.openxmlformats.org/officeDocument/2006/relationships" xmlns:m="http://schemas.openxmlformats.org/officeDocument/2006/math" xmlns:v="urn:schemas-microsoft-com:vml" xmlns:wp14="http://schemas.microsoft.com/office/word/2010/wordprocessingDrawing" xmlns:wp="http://schemas.openxmlformats.org/drawingml/2006/wordprocessingDrawing" xmlns:w10="urn:schemas-microsoft-com:office:word" xmlns:w="http://schemas.openxmlformats.org/wordprocessingml/2006/main" xmlns:w14="http://schemas.microsoft.com/office/word/2010/wordml" xmlns:w15="http://schemas.microsoft.com/office/word/2012/wordml" xmlns:w16se="http://schemas.microsoft.com/office/word/2015/wordml/symex" xmlns:wpg="http://schemas.microsoft.com/office/word/2010/wordprocessingGroup" xmlns:wpi="http://schemas.microsoft.com/office/word/2010/wordprocessingInk" xmlns:wne="http://schemas.microsoft.com/office/word/2006/wordml" xmlns:wps="http://schemas.microsoft.com/office/word/2010/wordprocessingShape" mc:Ignorable="w14 w15 w16se wp14">
+<w:footnotes xmlns:wpc="http://schemas.microsoft.com/office/word/2010/wordprocessingCanvas" xmlns:cx="http://schemas.microsoft.com/office/drawing/2014/chartex" xmlns:cx1="http://schemas.microsoft.com/office/drawing/2015/9/8/chartex" xmlns:cx2="http://schemas.microsoft.com/office/drawing/2015/10/21/chartex" xmlns:cx3="http://schemas.microsoft.com/office/drawing/2016/5/9/chartex" xmlns:cx4="http://schemas.microsoft.com/office/drawing/2016/5/10/chartex" xmlns:cx5="http://schemas.microsoft.com/office/drawing/2016/5/11/chartex" xmlns:cx6="http://schemas.microsoft.com/office/drawing/2016/5/12/chartex" xmlns:cx7="http://schemas.microsoft.com/office/drawing/2016/5/13/chartex" xmlns:cx8="http://schemas.microsoft.com/office/drawing/2016/5/14/chartex" xmlns:mc="http://schemas.openxmlformats.org/markup-compatibility/2006" xmlns:aink="http://schemas.microsoft.com/office/drawing/2016/ink" xmlns:am3d="http://schemas.microsoft.com/office/drawing/2017/model3d" xmlns:o="urn:schemas-microsoft-com:office:office" xmlns:oel="http://schemas.microsoft.com/office/2019/extlst" xmlns:r="http://schemas.openxmlformats.org/officeDocument/2006/relationships" xmlns:m="http://schemas.openxmlformats.org/officeDocument/2006/math" xmlns:v="urn:schemas-microsoft-com:vml" xmlns:wp14="http://schemas.microsoft.com/office/word/2010/wordprocessingDrawing" xmlns:wp="http://schemas.openxmlformats.org/drawingml/2006/wordprocessingDrawing" xmlns:w10="urn:schemas-microsoft-com:office:word" xmlns:w="http://schemas.openxmlformats.org/wordprocessingml/2006/main" xmlns:w14="http://schemas.microsoft.com/office/word/2010/wordml" xmlns:w15="http://schemas.microsoft.com/office/word/2012/wordml" xmlns:w16cex="http://schemas.microsoft.com/office/word/2018/wordml/cex" xmlns:w16cid="http://schemas.microsoft.com/office/word/2016/wordml/cid" xmlns:w16="http://schemas.microsoft.com/office/word/2018/wordml" xmlns:w16du="http://schemas.microsoft.com/office/word/2023/wordml/word16du" xmlns:w16sdtdh="http://schemas.microsoft.com/office/word/2020/wordml/sdtdatahash" xmlns:w16sdtfl="http://schemas.microsoft.com/office/word/2024/wordml/sdtformatlock" xmlns:w16se="http://schemas.microsoft.com/office/word/2015/wordml/symex" xmlns:wpg="http://schemas.microsoft.com/office/word/2010/wordprocessingGroup" xmlns:wpi="http://schemas.microsoft.com/office/word/2010/wordprocessingInk" xmlns:wne="http://schemas.microsoft.com/office/word/2006/wordml" xmlns:wps="http://schemas.microsoft.com/office/word/2010/wordprocessingShape" mc:Ignorable="w14 w15 w16se w16cid w16 w16cex w16sdtdh w16sdtfl w16du wp14">
   <w:footnote w:type="separator" w:id="-1">
     <w:p>
       <w:pPr>
@@ -3739,7 +3795,7 @@
 </file>
 
 <file path=word/header1.xml><?xml version="1.0" encoding="utf-8"?>
-<w:hdr xmlns:wpc="http://schemas.microsoft.com/office/word/2010/wordprocessingCanvas" xmlns:cx="http://schemas.microsoft.com/office/drawing/2014/chartex" xmlns:mc="http://schemas.openxmlformats.org/markup-compatibility/2006" xmlns:o="urn:schemas-microsoft-com:office:office" xmlns:r="http://schemas.openxmlformats.org/officeDocument/2006/relationships" xmlns:m="http://schemas.openxmlformats.org/officeDocument/2006/math" xmlns:v="urn:schemas-microsoft-com:vml" xmlns:wp14="http://schemas.microsoft.com/office/word/2010/wordprocessingDrawing" xmlns:wp="http://schemas.openxmlformats.org/drawingml/2006/wordprocessingDrawing" xmlns:w10="urn:schemas-microsoft-com:office:word" xmlns:w="http://schemas.openxmlformats.org/wordprocessingml/2006/main" xmlns:w14="http://schemas.microsoft.com/office/word/2010/wordml" xmlns:w15="http://schemas.microsoft.com/office/word/2012/wordml" xmlns:w16se="http://schemas.microsoft.com/office/word/2015/wordml/symex" xmlns:wpg="http://schemas.microsoft.com/office/word/2010/wordprocessingGroup" xmlns:wpi="http://schemas.microsoft.com/office/word/2010/wordprocessingInk" xmlns:wne="http://schemas.microsoft.com/office/word/2006/wordml" xmlns:wps="http://schemas.microsoft.com/office/word/2010/wordprocessingShape" mc:Ignorable="w14 w15 w16se wp14">
+<w:hdr xmlns:wpc="http://schemas.microsoft.com/office/word/2010/wordprocessingCanvas" xmlns:cx="http://schemas.microsoft.com/office/drawing/2014/chartex" xmlns:cx1="http://schemas.microsoft.com/office/drawing/2015/9/8/chartex" xmlns:cx2="http://schemas.microsoft.com/office/drawing/2015/10/21/chartex" xmlns:cx3="http://schemas.microsoft.com/office/drawing/2016/5/9/chartex" xmlns:cx4="http://schemas.microsoft.com/office/drawing/2016/5/10/chartex" xmlns:cx5="http://schemas.microsoft.com/office/drawing/2016/5/11/chartex" xmlns:cx6="http://schemas.microsoft.com/office/drawing/2016/5/12/chartex" xmlns:cx7="http://schemas.microsoft.com/office/drawing/2016/5/13/chartex" xmlns:cx8="http://schemas.microsoft.com/office/drawing/2016/5/14/chartex" xmlns:mc="http://schemas.openxmlformats.org/markup-compatibility/2006" xmlns:aink="http://schemas.microsoft.com/office/drawing/2016/ink" xmlns:am3d="http://schemas.microsoft.com/office/drawing/2017/model3d" xmlns:o="urn:schemas-microsoft-com:office:office" xmlns:oel="http://schemas.microsoft.com/office/2019/extlst" xmlns:r="http://schemas.openxmlformats.org/officeDocument/2006/relationships" xmlns:m="http://schemas.openxmlformats.org/officeDocument/2006/math" xmlns:v="urn:schemas-microsoft-com:vml" xmlns:wp14="http://schemas.microsoft.com/office/word/2010/wordprocessingDrawing" xmlns:wp="http://schemas.openxmlformats.org/drawingml/2006/wordprocessingDrawing" xmlns:w10="urn:schemas-microsoft-com:office:word" xmlns:w="http://schemas.openxmlformats.org/wordprocessingml/2006/main" xmlns:w14="http://schemas.microsoft.com/office/word/2010/wordml" xmlns:w15="http://schemas.microsoft.com/office/word/2012/wordml" xmlns:w16cex="http://schemas.microsoft.com/office/word/2018/wordml/cex" xmlns:w16cid="http://schemas.microsoft.com/office/word/2016/wordml/cid" xmlns:w16="http://schemas.microsoft.com/office/word/2018/wordml" xmlns:w16du="http://schemas.microsoft.com/office/word/2023/wordml/word16du" xmlns:w16sdtdh="http://schemas.microsoft.com/office/word/2020/wordml/sdtdatahash" xmlns:w16sdtfl="http://schemas.microsoft.com/office/word/2024/wordml/sdtformatlock" xmlns:w16se="http://schemas.microsoft.com/office/word/2015/wordml/symex" xmlns:wpg="http://schemas.microsoft.com/office/word/2010/wordprocessingGroup" xmlns:wpi="http://schemas.microsoft.com/office/word/2010/wordprocessingInk" xmlns:wne="http://schemas.microsoft.com/office/word/2006/wordml" xmlns:wps="http://schemas.microsoft.com/office/word/2010/wordprocessingShape" mc:Ignorable="w14 w15 w16se w16cid w16 w16cex w16sdtdh w16sdtfl w16du wp14">
   <w:p>
     <w:pPr>
       <w:spacing w:line="360" w:lineRule="auto"/>
@@ -3762,7 +3818,7 @@
         <w:color w:val="EE0000"/>
         <w:sz w:val="28"/>
         <w:szCs w:val="28"/>
-        <w:lang w:val="pt-BR" w:eastAsia="pt-BR"/>
+        <w:lang w:eastAsia="pt-BR"/>
       </w:rPr>
       <w:drawing>
         <wp:anchor distT="0" distB="0" distL="114300" distR="114300" simplePos="0" relativeHeight="251658240" behindDoc="1" locked="0" layoutInCell="1" allowOverlap="1" wp14:anchorId="57CFE320" wp14:editId="4B855426">
@@ -3851,7 +3907,7 @@
 </file>
 
 <file path=word/numbering.xml><?xml version="1.0" encoding="utf-8"?>
-<w:numbering xmlns:wpc="http://schemas.microsoft.com/office/word/2010/wordprocessingCanvas" xmlns:cx="http://schemas.microsoft.com/office/drawing/2014/chartex" xmlns:mc="http://schemas.openxmlformats.org/markup-compatibility/2006" xmlns:o="urn:schemas-microsoft-com:office:office" xmlns:r="http://schemas.openxmlformats.org/officeDocument/2006/relationships" xmlns:m="http://schemas.openxmlformats.org/officeDocument/2006/math" xmlns:v="urn:schemas-microsoft-com:vml" xmlns:wp14="http://schemas.microsoft.com/office/word/2010/wordprocessingDrawing" xmlns:wp="http://schemas.openxmlformats.org/drawingml/2006/wordprocessingDrawing" xmlns:w10="urn:schemas-microsoft-com:office:word" xmlns:w="http://schemas.openxmlformats.org/wordprocessingml/2006/main" xmlns:w14="http://schemas.microsoft.com/office/word/2010/wordml" xmlns:w15="http://schemas.microsoft.com/office/word/2012/wordml" xmlns:w16se="http://schemas.microsoft.com/office/word/2015/wordml/symex" xmlns:wpg="http://schemas.microsoft.com/office/word/2010/wordprocessingGroup" xmlns:wpi="http://schemas.microsoft.com/office/word/2010/wordprocessingInk" xmlns:wne="http://schemas.microsoft.com/office/word/2006/wordml" xmlns:wps="http://schemas.microsoft.com/office/word/2010/wordprocessingShape" mc:Ignorable="w14 w15 w16se wp14">
+<w:numbering xmlns:wpc="http://schemas.microsoft.com/office/word/2010/wordprocessingCanvas" xmlns:cx="http://schemas.microsoft.com/office/drawing/2014/chartex" xmlns:cx1="http://schemas.microsoft.com/office/drawing/2015/9/8/chartex" xmlns:cx2="http://schemas.microsoft.com/office/drawing/2015/10/21/chartex" xmlns:cx3="http://schemas.microsoft.com/office/drawing/2016/5/9/chartex" xmlns:cx4="http://schemas.microsoft.com/office/drawing/2016/5/10/chartex" xmlns:cx5="http://schemas.microsoft.com/office/drawing/2016/5/11/chartex" xmlns:cx6="http://schemas.microsoft.com/office/drawing/2016/5/12/chartex" xmlns:cx7="http://schemas.microsoft.com/office/drawing/2016/5/13/chartex" xmlns:cx8="http://schemas.microsoft.com/office/drawing/2016/5/14/chartex" xmlns:mc="http://schemas.openxmlformats.org/markup-compatibility/2006" xmlns:aink="http://schemas.microsoft.com/office/drawing/2016/ink" xmlns:am3d="http://schemas.microsoft.com/office/drawing/2017/model3d" xmlns:o="urn:schemas-microsoft-com:office:office" xmlns:oel="http://schemas.microsoft.com/office/2019/extlst" xmlns:r="http://schemas.openxmlformats.org/officeDocument/2006/relationships" xmlns:m="http://schemas.openxmlformats.org/officeDocument/2006/math" xmlns:v="urn:schemas-microsoft-com:vml" xmlns:wp14="http://schemas.microsoft.com/office/word/2010/wordprocessingDrawing" xmlns:wp="http://schemas.openxmlformats.org/drawingml/2006/wordprocessingDrawing" xmlns:w10="urn:schemas-microsoft-com:office:word" xmlns:w="http://schemas.openxmlformats.org/wordprocessingml/2006/main" xmlns:w14="http://schemas.microsoft.com/office/word/2010/wordml" xmlns:w15="http://schemas.microsoft.com/office/word/2012/wordml" xmlns:w16cex="http://schemas.microsoft.com/office/word/2018/wordml/cex" xmlns:w16cid="http://schemas.microsoft.com/office/word/2016/wordml/cid" xmlns:w16="http://schemas.microsoft.com/office/word/2018/wordml" xmlns:w16du="http://schemas.microsoft.com/office/word/2023/wordml/word16du" xmlns:w16sdtdh="http://schemas.microsoft.com/office/word/2020/wordml/sdtdatahash" xmlns:w16sdtfl="http://schemas.microsoft.com/office/word/2024/wordml/sdtformatlock" xmlns:w16se="http://schemas.microsoft.com/office/word/2015/wordml/symex" xmlns:wpg="http://schemas.microsoft.com/office/word/2010/wordprocessingGroup" xmlns:wpi="http://schemas.microsoft.com/office/word/2010/wordprocessingInk" xmlns:wne="http://schemas.microsoft.com/office/word/2006/wordml" xmlns:wps="http://schemas.microsoft.com/office/word/2010/wordprocessingShape" mc:Ignorable="w14 w15 w16se w16cid w16 w16cex w16sdtdh w16sdtfl w16du wp14">
   <w:abstractNum w:abstractNumId="0" w15:restartNumberingAfterBreak="0">
     <w:nsid w:val="2E5C4358"/>
     <w:multiLevelType w:val="multilevel"/>
@@ -4230,23 +4286,23 @@
       </w:pPr>
     </w:lvl>
   </w:abstractNum>
-  <w:num w:numId="1">
+  <w:num w:numId="1" w16cid:durableId="1023285275">
     <w:abstractNumId w:val="2"/>
   </w:num>
-  <w:num w:numId="2">
+  <w:num w:numId="2" w16cid:durableId="1549028224">
     <w:abstractNumId w:val="3"/>
   </w:num>
-  <w:num w:numId="3">
+  <w:num w:numId="3" w16cid:durableId="218440323">
     <w:abstractNumId w:val="1"/>
   </w:num>
-  <w:num w:numId="4">
+  <w:num w:numId="4" w16cid:durableId="1971084272">
     <w:abstractNumId w:val="0"/>
   </w:num>
 </w:numbering>
 </file>
 
 <file path=word/styles.xml><?xml version="1.0" encoding="utf-8"?>
-<w:styles xmlns:mc="http://schemas.openxmlformats.org/markup-compatibility/2006" xmlns:r="http://schemas.openxmlformats.org/officeDocument/2006/relationships" xmlns:w="http://schemas.openxmlformats.org/wordprocessingml/2006/main" xmlns:w14="http://schemas.microsoft.com/office/word/2010/wordml" xmlns:w15="http://schemas.microsoft.com/office/word/2012/wordml" xmlns:w16se="http://schemas.microsoft.com/office/word/2015/wordml/symex" mc:Ignorable="w14 w15 w16se">
+<w:styles xmlns:mc="http://schemas.openxmlformats.org/markup-compatibility/2006" xmlns:r="http://schemas.openxmlformats.org/officeDocument/2006/relationships" xmlns:w="http://schemas.openxmlformats.org/wordprocessingml/2006/main" xmlns:w14="http://schemas.microsoft.com/office/word/2010/wordml" xmlns:w15="http://schemas.microsoft.com/office/word/2012/wordml" xmlns:w16cex="http://schemas.microsoft.com/office/word/2018/wordml/cex" xmlns:w16cid="http://schemas.microsoft.com/office/word/2016/wordml/cid" xmlns:w16="http://schemas.microsoft.com/office/word/2018/wordml" xmlns:w16du="http://schemas.microsoft.com/office/word/2023/wordml/word16du" xmlns:w16sdtdh="http://schemas.microsoft.com/office/word/2020/wordml/sdtdatahash" xmlns:w16sdtfl="http://schemas.microsoft.com/office/word/2024/wordml/sdtformatlock" xmlns:w16se="http://schemas.microsoft.com/office/word/2015/wordml/symex" mc:Ignorable="w14 w15 w16se w16cid w16 w16cex w16sdtdh w16sdtfl w16du">
   <w:docDefaults>
     <w:rPrDefault>
       <w:rPr>
@@ -4262,7 +4318,7 @@
       </w:pPr>
     </w:pPrDefault>
   </w:docDefaults>
-  <w:latentStyles w:defLockedState="0" w:defUIPriority="99" w:defSemiHidden="0" w:defUnhideWhenUsed="0" w:defQFormat="0" w:count="371">
+  <w:latentStyles w:defLockedState="0" w:defUIPriority="99" w:defSemiHidden="0" w:defUnhideWhenUsed="0" w:defQFormat="0" w:count="376">
     <w:lsdException w:name="Normal" w:uiPriority="0" w:qFormat="1"/>
     <w:lsdException w:name="heading 1" w:uiPriority="9" w:qFormat="1"/>
     <w:lsdException w:name="heading 2" w:semiHidden="1" w:uiPriority="9" w:unhideWhenUsed="1" w:qFormat="1"/>
@@ -4634,6 +4690,11 @@
     <w:lsdException w:name="List Table 5 Dark Accent 6" w:uiPriority="50"/>
     <w:lsdException w:name="List Table 6 Colorful Accent 6" w:uiPriority="51"/>
     <w:lsdException w:name="List Table 7 Colorful Accent 6" w:uiPriority="52"/>
+    <w:lsdException w:name="Mention" w:semiHidden="1" w:unhideWhenUsed="1"/>
+    <w:lsdException w:name="Smart Hyperlink" w:semiHidden="1" w:unhideWhenUsed="1"/>
+    <w:lsdException w:name="Hashtag" w:semiHidden="1" w:unhideWhenUsed="1"/>
+    <w:lsdException w:name="Unresolved Mention" w:semiHidden="1" w:unhideWhenUsed="1"/>
+    <w:lsdException w:name="Smart Link" w:semiHidden="1" w:unhideWhenUsed="1"/>
   </w:latentStyles>
   <w:style w:type="paragraph" w:default="1" w:styleId="Normal">
     <w:name w:val="Normal"/>
@@ -5232,7 +5293,7 @@
 </file>
 
 <file path=customXml/itemProps1.xml><?xml version="1.0" encoding="utf-8"?>
-<ds:datastoreItem xmlns:ds="http://schemas.openxmlformats.org/officeDocument/2006/customXml" ds:itemID="{319A3FFB-4E40-434C-ACCC-5357165496DD}">
+<ds:datastoreItem xmlns:ds="http://schemas.openxmlformats.org/officeDocument/2006/customXml" ds:itemID="{D74E4E66-3334-4F96-952C-2A464E6334B5}">
   <ds:schemaRefs>
     <ds:schemaRef ds:uri="http://schemas.openxmlformats.org/officeDocument/2006/bibliography"/>
   </ds:schemaRefs>

</xml_diff>